<commit_message>
fixing some issues in plot
</commit_message>
<xml_diff>
--- a/Report.docx
+++ b/Report.docx
@@ -5,24 +5,27 @@
     <w:p>
       <w:pPr>
         <w:pStyle w:val="Default"/>
-      </w:pPr>
-      <w:r>
+        <w:rPr>
+          <w:sz w:val="32"/>
+          <w:szCs w:val="32"/>
+        </w:rPr>
+      </w:pPr>
+      <w:r>
+        <w:rPr>
+          <w:sz w:val="32"/>
+          <w:szCs w:val="32"/>
+        </w:rPr>
         <w:t xml:space="preserve"> </w:t>
       </w:r>
       <w:r>
         <w:rPr>
           <w:b/>
           <w:bCs/>
-          <w:sz w:val="22"/>
-          <w:szCs w:val="22"/>
+          <w:sz w:val="28"/>
+          <w:szCs w:val="28"/>
         </w:rPr>
         <w:t xml:space="preserve">Implement the RSA algorithm </w:t>
       </w:r>
-    </w:p>
-    <w:p>
-      <w:pPr>
-        <w:pStyle w:val="Default"/>
-      </w:pPr>
       <w:r>
         <w:t xml:space="preserve"> </w:t>
       </w:r>
@@ -52,25 +55,7 @@
           <w:sz w:val="22"/>
           <w:szCs w:val="22"/>
         </w:rPr>
-        <w:t>E</w:t>
-      </w:r>
-      <w:r>
-        <w:rPr>
-          <w:b/>
-          <w:bCs/>
-          <w:sz w:val="22"/>
-          <w:szCs w:val="22"/>
-        </w:rPr>
-        <w:t>ncryption</w:t>
-      </w:r>
-      <w:r>
-        <w:rPr>
-          <w:b/>
-          <w:bCs/>
-          <w:sz w:val="22"/>
-          <w:szCs w:val="22"/>
-        </w:rPr>
-        <w:t>:</w:t>
+        <w:t>Encryption:</w:t>
       </w:r>
     </w:p>
     <w:p>
@@ -238,25 +223,7 @@
           <w:sz w:val="22"/>
           <w:szCs w:val="22"/>
         </w:rPr>
-        <w:t>De</w:t>
-      </w:r>
-      <w:r>
-        <w:rPr>
-          <w:b/>
-          <w:bCs/>
-          <w:sz w:val="22"/>
-          <w:szCs w:val="22"/>
-        </w:rPr>
-        <w:t>cryption</w:t>
-      </w:r>
-      <w:r>
-        <w:rPr>
-          <w:b/>
-          <w:bCs/>
-          <w:sz w:val="22"/>
-          <w:szCs w:val="22"/>
-        </w:rPr>
-        <w:t>:</w:t>
+        <w:t>Decryption:</w:t>
       </w:r>
     </w:p>
     <w:p>
@@ -276,42 +243,7 @@
           <w:sz w:val="22"/>
           <w:szCs w:val="22"/>
         </w:rPr>
-        <w:t xml:space="preserve">Convert </w:t>
-      </w:r>
-      <w:r>
-        <w:rPr>
-          <w:sz w:val="22"/>
-          <w:szCs w:val="22"/>
-        </w:rPr>
-        <w:t>the Cipher string</w:t>
-      </w:r>
-      <w:r>
-        <w:rPr>
-          <w:sz w:val="22"/>
-          <w:szCs w:val="22"/>
-        </w:rPr>
-        <w:t xml:space="preserve"> to integer to can apply mathematical operation on in (</w:t>
-      </w:r>
-      <w:r>
-        <w:rPr>
-          <w:sz w:val="22"/>
-          <w:szCs w:val="22"/>
-        </w:rPr>
-        <w:t>reverse the last step in encryption</w:t>
-      </w:r>
-      <w:r>
-        <w:rPr>
-          <w:sz w:val="22"/>
-          <w:szCs w:val="22"/>
-        </w:rPr>
-        <w:t>)</w:t>
-      </w:r>
-      <w:r>
-        <w:rPr>
-          <w:sz w:val="22"/>
-          <w:szCs w:val="22"/>
-        </w:rPr>
-        <w:t>.</w:t>
+        <w:t>Convert the Cipher string to integer to can apply mathematical operation on in (reverse the last step in encryption).</w:t>
       </w:r>
     </w:p>
     <w:p>
@@ -352,15 +284,7 @@
           <w:sz w:val="22"/>
           <w:szCs w:val="22"/>
         </w:rPr>
-        <w:t>the cipher to get the Message M=</w:t>
-      </w:r>
-      <w:proofErr w:type="gramStart"/>
-      <w:r>
-        <w:rPr>
-          <w:sz w:val="22"/>
-          <w:szCs w:val="22"/>
-        </w:rPr>
-        <w:t>C</w:t>
+        <w:t>the cipher to get the Message M=C</w:t>
       </w:r>
       <w:r>
         <w:rPr>
@@ -383,15 +307,7 @@
           <w:sz w:val="22"/>
           <w:szCs w:val="22"/>
         </w:rPr>
-        <w:t>mod</w:t>
-      </w:r>
-      <w:proofErr w:type="gramEnd"/>
-      <w:r>
-        <w:rPr>
-          <w:sz w:val="22"/>
-          <w:szCs w:val="22"/>
-        </w:rPr>
-        <w:t xml:space="preserve"> n</w:t>
+        <w:t>mod n</w:t>
       </w:r>
     </w:p>
     <w:p>
@@ -548,7 +464,6 @@
         <w:t>Generate random e which satisfy the condition GCD(</w:t>
       </w:r>
       <w:proofErr w:type="spellStart"/>
-      <w:proofErr w:type="gramStart"/>
       <w:r>
         <w:rPr>
           <w:sz w:val="22"/>
@@ -557,7 +472,6 @@
         <w:t>e,phin</w:t>
       </w:r>
       <w:proofErr w:type="spellEnd"/>
-      <w:proofErr w:type="gramEnd"/>
       <w:r>
         <w:rPr>
           <w:sz w:val="22"/>
@@ -612,16 +526,7 @@
           <w:sz w:val="22"/>
           <w:szCs w:val="22"/>
         </w:rPr>
-        <w:t>Generate Private</w:t>
-      </w:r>
-      <w:r>
-        <w:rPr>
-          <w:b/>
-          <w:bCs/>
-          <w:sz w:val="22"/>
-          <w:szCs w:val="22"/>
-        </w:rPr>
-        <w:t xml:space="preserve"> key</w:t>
+        <w:t>Generate Private key</w:t>
       </w:r>
     </w:p>
     <w:p>
@@ -716,7 +621,6 @@
         <w:t xml:space="preserve"> call the </w:t>
       </w:r>
       <w:proofErr w:type="spellStart"/>
-      <w:proofErr w:type="gramStart"/>
       <w:r>
         <w:rPr>
           <w:sz w:val="22"/>
@@ -730,15 +634,7 @@
           <w:sz w:val="22"/>
           <w:szCs w:val="22"/>
         </w:rPr>
-        <w:t xml:space="preserve">  e</w:t>
-      </w:r>
-      <w:proofErr w:type="gramEnd"/>
-      <w:r>
-        <w:rPr>
-          <w:sz w:val="22"/>
-          <w:szCs w:val="22"/>
-        </w:rPr>
-        <w:t xml:space="preserve">*d = 1 (mod </w:t>
+        <w:t xml:space="preserve">  e*d = 1 (mod </w:t>
       </w:r>
       <w:proofErr w:type="spellStart"/>
       <w:r>
@@ -774,21 +670,7 @@
           <w:sz w:val="22"/>
           <w:szCs w:val="22"/>
         </w:rPr>
-        <w:t>Return (</w:t>
-      </w:r>
-      <w:r>
-        <w:rPr>
-          <w:sz w:val="22"/>
-          <w:szCs w:val="22"/>
-        </w:rPr>
-        <w:t>d</w:t>
-      </w:r>
-      <w:r>
-        <w:rPr>
-          <w:sz w:val="22"/>
-          <w:szCs w:val="22"/>
-        </w:rPr>
-        <w:t>, n)</w:t>
+        <w:t>Return (d, n)</w:t>
       </w:r>
     </w:p>
     <w:p>
@@ -858,68 +740,20 @@
         <w:rPr>
           <w:rFonts w:asciiTheme="majorBidi" w:hAnsiTheme="majorBidi" w:cstheme="majorBidi"/>
         </w:rPr>
-        <w:t xml:space="preserve">Raghad.py read the P and Q from PQ.txt, then generate the public and private key and send the public key to Donia.py to use in encryption </w:t>
-      </w:r>
-      <w:r>
+        <w:t>Raghad.py read the P and Q from PQ.txt, then generate the public and private key and send the public key to Donia.py to use in encryption and keep the private key to can be used in decryption.</w:t>
+      </w:r>
+    </w:p>
+    <w:p>
+      <w:pPr>
         <w:rPr>
           <w:rFonts w:asciiTheme="majorBidi" w:hAnsiTheme="majorBidi" w:cstheme="majorBidi"/>
         </w:rPr>
-        <w:t>and keep the private key to can be used in decryption</w:t>
-      </w:r>
+      </w:pPr>
       <w:r>
         <w:rPr>
           <w:rFonts w:asciiTheme="majorBidi" w:hAnsiTheme="majorBidi" w:cstheme="majorBidi"/>
         </w:rPr>
-        <w:t>.</w:t>
-      </w:r>
-    </w:p>
-    <w:p>
-      <w:pPr>
-        <w:rPr>
-          <w:rFonts w:asciiTheme="majorBidi" w:hAnsiTheme="majorBidi" w:cstheme="majorBidi"/>
-        </w:rPr>
-      </w:pPr>
-      <w:r>
-        <w:rPr>
-          <w:rFonts w:asciiTheme="majorBidi" w:hAnsiTheme="majorBidi" w:cstheme="majorBidi"/>
-        </w:rPr>
-        <w:t>Donia</w:t>
-      </w:r>
-      <w:r>
-        <w:rPr>
-          <w:rFonts w:asciiTheme="majorBidi" w:hAnsiTheme="majorBidi" w:cstheme="majorBidi"/>
-        </w:rPr>
-        <w:t>.py read the P and Q from PQ</w:t>
-      </w:r>
-      <w:r>
-        <w:rPr>
-          <w:rFonts w:asciiTheme="majorBidi" w:hAnsiTheme="majorBidi" w:cstheme="majorBidi"/>
-        </w:rPr>
-        <w:t>2</w:t>
-      </w:r>
-      <w:r>
-        <w:rPr>
-          <w:rFonts w:asciiTheme="majorBidi" w:hAnsiTheme="majorBidi" w:cstheme="majorBidi"/>
-        </w:rPr>
-        <w:t xml:space="preserve">.txt, then generate the public and private key </w:t>
-      </w:r>
-      <w:r>
-        <w:rPr>
-          <w:rFonts w:asciiTheme="majorBidi" w:hAnsiTheme="majorBidi" w:cstheme="majorBidi"/>
-        </w:rPr>
-        <w:t>and send the public key to Raghad</w:t>
-      </w:r>
-      <w:r>
-        <w:rPr>
-          <w:rFonts w:asciiTheme="majorBidi" w:hAnsiTheme="majorBidi" w:cstheme="majorBidi"/>
-        </w:rPr>
-        <w:t>.py to use in encryption</w:t>
-      </w:r>
-      <w:r>
-        <w:rPr>
-          <w:rFonts w:asciiTheme="majorBidi" w:hAnsiTheme="majorBidi" w:cstheme="majorBidi"/>
-        </w:rPr>
-        <w:t xml:space="preserve"> and keep the private key to can be used in decryption.    </w:t>
+        <w:t xml:space="preserve">Donia.py read the P and Q from PQ2.txt, then generate the public and private key and send the public key to Raghad.py to use in encryption and keep the private key to can be used in decryption.    </w:t>
       </w:r>
     </w:p>
     <w:p>
@@ -970,7 +804,7 @@
                     <pic:cNvPicPr/>
                   </pic:nvPicPr>
                   <pic:blipFill>
-                    <a:blip r:embed="rId5" cstate="print">
+                    <a:blip r:embed="rId7" cstate="print">
                       <a:extLst>
                         <a:ext uri="{28A0092B-C50C-407E-A947-70E740481C1C}">
                           <a14:useLocalDpi xmlns:a14="http://schemas.microsoft.com/office/drawing/2010/main" val="0"/>
@@ -1009,33 +843,27 @@
     <w:p>
       <w:pPr>
         <w:pStyle w:val="Default"/>
+        <w:rPr>
+          <w:sz w:val="28"/>
+          <w:szCs w:val="28"/>
+        </w:rPr>
       </w:pPr>
       <w:r>
         <w:rPr>
           <w:rFonts w:asciiTheme="majorBidi" w:hAnsiTheme="majorBidi" w:cstheme="majorBidi"/>
           <w:b/>
           <w:bCs/>
+          <w:sz w:val="28"/>
+          <w:szCs w:val="28"/>
         </w:rPr>
         <w:lastRenderedPageBreak/>
-        <w:t xml:space="preserve">Second </w:t>
-      </w:r>
-      <w:r>
-        <w:rPr>
-          <w:rFonts w:asciiTheme="majorBidi" w:hAnsiTheme="majorBidi" w:cstheme="majorBidi"/>
-          <w:b/>
-          <w:bCs/>
-        </w:rPr>
-        <w:t xml:space="preserve">mode is read from </w:t>
-      </w:r>
-      <w:r>
-        <w:rPr>
-          <w:rFonts w:asciiTheme="majorBidi" w:hAnsiTheme="majorBidi" w:cstheme="majorBidi"/>
-          <w:b/>
-          <w:bCs/>
-        </w:rPr>
-        <w:t>Sample input files</w:t>
-      </w:r>
-      <w:r>
+        <w:t>Second mode is read from Sample input files</w:t>
+      </w:r>
+      <w:r>
+        <w:rPr>
+          <w:sz w:val="28"/>
+          <w:szCs w:val="28"/>
+        </w:rPr>
         <w:t xml:space="preserve"> </w:t>
       </w:r>
     </w:p>
@@ -1064,49 +892,31 @@
         <w:t xml:space="preserve">eceive </w:t>
       </w:r>
       <w:r>
-        <w:t>messages from Donia.py after decryption is saved in Raghadout</w:t>
-      </w:r>
-      <w:r>
-        <w:t>.txt</w:t>
-      </w:r>
-      <w:r>
-        <w:t xml:space="preserve"> which should be the sampled output file</w:t>
-      </w:r>
-    </w:p>
-    <w:p>
-      <w:pPr>
-        <w:pStyle w:val="Default"/>
-      </w:pPr>
-    </w:p>
-    <w:p>
-      <w:pPr>
-        <w:pStyle w:val="Default"/>
-      </w:pPr>
-    </w:p>
-    <w:p>
-      <w:pPr>
-        <w:pStyle w:val="Default"/>
-      </w:pPr>
-      <w:r>
-        <w:t>Donia</w:t>
-      </w:r>
-      <w:r>
-        <w:t xml:space="preserve">.py read messages from </w:t>
-      </w:r>
-      <w:r>
-        <w:t>Donia</w:t>
+        <w:t>messages from Donia.py after decryption is saved in Raghadout.txt which should be the sampled output file</w:t>
+      </w:r>
+    </w:p>
+    <w:p>
+      <w:pPr>
+        <w:pStyle w:val="Default"/>
+      </w:pPr>
+    </w:p>
+    <w:p>
+      <w:pPr>
+        <w:pStyle w:val="Default"/>
+      </w:pPr>
+    </w:p>
+    <w:p>
+      <w:pPr>
+        <w:pStyle w:val="Default"/>
+      </w:pPr>
+      <w:r>
+        <w:t>Donia.py read messages from Donia</w:t>
       </w:r>
       <w:r>
         <w:t>in</w:t>
       </w:r>
       <w:r>
-        <w:t xml:space="preserve">.txt and encrypt </w:t>
-      </w:r>
-      <w:r>
-        <w:t>it to send to Raghad</w:t>
-      </w:r>
-      <w:r>
-        <w:t>.py</w:t>
+        <w:t>.txt and encrypt it to send to Raghad.py</w:t>
       </w:r>
     </w:p>
     <w:p>
@@ -1120,16 +930,7 @@
         <w:t xml:space="preserve">eceive </w:t>
       </w:r>
       <w:r>
-        <w:t>messages from Raghad</w:t>
-      </w:r>
-      <w:r>
-        <w:t xml:space="preserve">.py after decryption is saved in </w:t>
-      </w:r>
-      <w:r>
-        <w:t>Donia</w:t>
-      </w:r>
-      <w:r>
-        <w:t>out.txt which should be the sampled output file</w:t>
+        <w:t>messages from Raghad.py after decryption is saved in Doniaout.txt which should be the sampled output file</w:t>
       </w:r>
     </w:p>
     <w:p>
@@ -1161,7 +962,7 @@
                     <pic:cNvPicPr/>
                   </pic:nvPicPr>
                   <pic:blipFill>
-                    <a:blip r:embed="rId6">
+                    <a:blip r:embed="rId8">
                       <a:extLst>
                         <a:ext uri="{28A0092B-C50C-407E-A947-70E740481C1C}">
                           <a14:useLocalDpi xmlns:a14="http://schemas.microsoft.com/office/drawing/2010/main" val="0"/>
@@ -1196,65 +997,47 @@
     <w:p>
       <w:pPr>
         <w:pStyle w:val="Default"/>
-      </w:pPr>
-    </w:p>
-    <w:p>
-      <w:pPr>
-        <w:pStyle w:val="Default"/>
-      </w:pPr>
-    </w:p>
-    <w:p>
-      <w:pPr>
-        <w:pStyle w:val="Default"/>
-      </w:pPr>
-      <w:r>
-        <w:t xml:space="preserve"> </w:t>
-      </w:r>
-    </w:p>
-    <w:p>
-      <w:pPr>
-        <w:pStyle w:val="Default"/>
-        <w:rPr>
-          <w:sz w:val="22"/>
-          <w:szCs w:val="22"/>
+        <w:rPr>
+          <w:sz w:val="28"/>
+          <w:szCs w:val="28"/>
         </w:rPr>
       </w:pPr>
       <w:r>
         <w:rPr>
           <w:b/>
           <w:bCs/>
-          <w:sz w:val="22"/>
-          <w:szCs w:val="22"/>
-        </w:rPr>
-        <w:t xml:space="preserve">Chosen Cipher Text attack for RSA </w:t>
-      </w:r>
-    </w:p>
-    <w:p>
-      <w:pPr>
-        <w:pStyle w:val="Default"/>
-      </w:pPr>
-    </w:p>
-    <w:p>
-      <w:pPr>
-        <w:pStyle w:val="Default"/>
-      </w:pPr>
-      <w:r>
-        <w:t xml:space="preserve">When run the two files of Raghad.py and Donia.py the cipher Message generated by Donia.py and the public key of ragahd.py are store in </w:t>
-      </w:r>
-      <w:r>
-        <w:t>publicData</w:t>
-      </w:r>
-      <w:r>
-        <w:t xml:space="preserve">.txt </w:t>
-      </w:r>
-    </w:p>
-    <w:p>
-      <w:pPr>
-        <w:pStyle w:val="Default"/>
-      </w:pPr>
-      <w:r>
-        <w:t xml:space="preserve">After that can run CCA.py file which </w:t>
-      </w:r>
+          <w:sz w:val="28"/>
+          <w:szCs w:val="28"/>
+        </w:rPr>
+        <w:t>Mathematical Brute Force</w:t>
+      </w:r>
+      <w:r>
+        <w:rPr>
+          <w:b/>
+          <w:bCs/>
+          <w:sz w:val="28"/>
+          <w:szCs w:val="28"/>
+        </w:rPr>
+        <w:t xml:space="preserve"> attack for RSA </w:t>
+      </w:r>
+    </w:p>
+    <w:p>
+      <w:pPr>
+        <w:pStyle w:val="Default"/>
+      </w:pPr>
+    </w:p>
+    <w:p>
+      <w:pPr>
+        <w:pStyle w:val="Default"/>
+      </w:pPr>
+      <w:r>
+        <w:t>It’s based on the idea of factorization, as p, q are primes, then the only factors of n are p, q</w:t>
+      </w:r>
+    </w:p>
+    <w:p>
+      <w:pPr>
+        <w:pStyle w:val="Default"/>
+      </w:pPr>
     </w:p>
     <w:p>
       <w:pPr>
@@ -1265,17 +1048,23 @@
         </w:numPr>
       </w:pPr>
       <w:r>
-        <w:t>red the public key of Raghad.py (</w:t>
+        <w:t xml:space="preserve">Iterate from </w:t>
       </w:r>
       <w:proofErr w:type="spellStart"/>
-      <w:proofErr w:type="gramStart"/>
-      <w:r>
-        <w:t>n,e</w:t>
+      <w:r>
+        <w:t>i</w:t>
       </w:r>
       <w:proofErr w:type="spellEnd"/>
-      <w:proofErr w:type="gramEnd"/>
-      <w:r>
-        <w:t>)</w:t>
+      <w:r>
+        <w:t xml:space="preserve">= (3 up to </w:t>
+      </w:r>
+      <w:proofErr w:type="spellStart"/>
+      <w:r>
+        <w:t>sqrt</w:t>
+      </w:r>
+      <w:proofErr w:type="spellEnd"/>
+      <w:r>
+        <w:t>(n)) with step size = 2</w:t>
       </w:r>
     </w:p>
     <w:p>
@@ -1287,7 +1076,15 @@
         </w:numPr>
       </w:pPr>
       <w:r>
-        <w:t xml:space="preserve">red the cipher message one by one  </w:t>
+        <w:t xml:space="preserve">Each iteration, try to divide n by I, if the remainder = 0, then </w:t>
+      </w:r>
+      <w:proofErr w:type="spellStart"/>
+      <w:r>
+        <w:t>i</w:t>
+      </w:r>
+      <w:proofErr w:type="spellEnd"/>
+      <w:r>
+        <w:t xml:space="preserve"> = p</w:t>
       </w:r>
     </w:p>
     <w:p>
@@ -1299,17 +1096,22 @@
         </w:numPr>
       </w:pPr>
       <w:r>
-        <w:t>generate random r with condition GCD(</w:t>
-      </w:r>
-      <w:proofErr w:type="spellStart"/>
-      <w:proofErr w:type="gramStart"/>
-      <w:r>
-        <w:t>n,r</w:t>
-      </w:r>
-      <w:proofErr w:type="spellEnd"/>
-      <w:proofErr w:type="gramEnd"/>
-      <w:r>
-        <w:t>)=1</w:t>
+        <w:t xml:space="preserve">Thus, q = n / p </w:t>
+      </w:r>
+    </w:p>
+    <w:p>
+      <w:pPr>
+        <w:pStyle w:val="Default"/>
+        <w:ind w:left="60"/>
+      </w:pPr>
+    </w:p>
+    <w:p>
+      <w:pPr>
+        <w:pStyle w:val="Default"/>
+        <w:ind w:left="60"/>
+      </w:pPr>
+      <w:r>
+        <w:t>For Testing:</w:t>
       </w:r>
     </w:p>
     <w:p>
@@ -1321,28 +1123,7 @@
         </w:numPr>
       </w:pPr>
       <w:r>
-        <w:t>calculate C</w:t>
-      </w:r>
-      <w:r>
-        <w:rPr>
-          <w:vertAlign w:val="superscript"/>
-        </w:rPr>
-        <w:t>`</w:t>
-      </w:r>
-      <w:r>
-        <w:t>= C* r</w:t>
-      </w:r>
-      <w:r>
-        <w:rPr>
-          <w:vertAlign w:val="superscript"/>
-        </w:rPr>
-        <w:t>e</w:t>
-      </w:r>
-      <w:r>
-        <w:t xml:space="preserve"> </w:t>
-      </w:r>
-      <w:r>
-        <w:t>mod n</w:t>
+        <w:t xml:space="preserve">Read n &amp; the cipher from the text file </w:t>
       </w:r>
     </w:p>
     <w:p>
@@ -1354,16 +1135,7 @@
         </w:numPr>
       </w:pPr>
       <w:r>
-        <w:t>send C</w:t>
-      </w:r>
-      <w:r>
-        <w:rPr>
-          <w:vertAlign w:val="superscript"/>
-        </w:rPr>
-        <w:t xml:space="preserve">` </w:t>
-      </w:r>
-      <w:r>
-        <w:t>to Raghad.py after convert to string</w:t>
+        <w:t>Apply the MA, to get p, q</w:t>
       </w:r>
     </w:p>
     <w:p>
@@ -1375,19 +1147,7 @@
         </w:numPr>
       </w:pPr>
       <w:r>
-        <w:t>Raghad.py run in attack mode (Mode 3) decrypt the message</w:t>
-      </w:r>
-      <w:r>
-        <w:t xml:space="preserve"> </w:t>
-      </w:r>
-      <w:r>
-        <w:t>C</w:t>
-      </w:r>
-      <w:r>
-        <w:rPr>
-          <w:vertAlign w:val="superscript"/>
-        </w:rPr>
-        <w:t>`</w:t>
+        <w:t xml:space="preserve">Generate private keys d, n </w:t>
       </w:r>
     </w:p>
     <w:p>
@@ -1399,36 +1159,70 @@
         </w:numPr>
       </w:pPr>
       <w:r>
-        <w:t>After decryption (Y= (</w:t>
-      </w:r>
-      <w:r>
-        <w:t>C</w:t>
-      </w:r>
-      <w:proofErr w:type="gramStart"/>
-      <w:r>
-        <w:rPr>
-          <w:vertAlign w:val="superscript"/>
-        </w:rPr>
-        <w:t>`</w:t>
-      </w:r>
-      <w:r>
-        <w:t>)</w:t>
-      </w:r>
-      <w:r>
-        <w:rPr>
-          <w:vertAlign w:val="superscript"/>
-        </w:rPr>
-        <w:t>d</w:t>
-      </w:r>
-      <w:proofErr w:type="gramEnd"/>
-      <w:r>
-        <w:rPr>
-          <w:vertAlign w:val="superscript"/>
-        </w:rPr>
-        <w:t xml:space="preserve">  </w:t>
-      </w:r>
-      <w:r>
-        <w:t>mod n)resend it to CCA.py</w:t>
+        <w:t xml:space="preserve">decrypt the cipher  </w:t>
+      </w:r>
+      <w:r>
+        <w:t>and compare it with its plain text</w:t>
+      </w:r>
+    </w:p>
+    <w:p>
+      <w:pPr>
+        <w:pStyle w:val="Default"/>
+        <w:ind w:left="60"/>
+      </w:pPr>
+    </w:p>
+    <w:p>
+      <w:pPr>
+        <w:pStyle w:val="Default"/>
+      </w:pPr>
+      <w:r>
+        <w:lastRenderedPageBreak/>
+        <w:t xml:space="preserve"> </w:t>
+      </w:r>
+    </w:p>
+    <w:p>
+      <w:pPr>
+        <w:pStyle w:val="Default"/>
+        <w:rPr>
+          <w:sz w:val="28"/>
+          <w:szCs w:val="28"/>
+        </w:rPr>
+      </w:pPr>
+      <w:r>
+        <w:rPr>
+          <w:b/>
+          <w:bCs/>
+          <w:sz w:val="28"/>
+          <w:szCs w:val="28"/>
+        </w:rPr>
+        <w:t xml:space="preserve">Chosen Cipher Text attack for RSA </w:t>
+      </w:r>
+    </w:p>
+    <w:p>
+      <w:pPr>
+        <w:pStyle w:val="Default"/>
+      </w:pPr>
+    </w:p>
+    <w:p>
+      <w:pPr>
+        <w:pStyle w:val="Default"/>
+      </w:pPr>
+      <w:r>
+        <w:t xml:space="preserve">When run the two files of Raghad.py and Donia.py the cipher Message generated by Donia.py and the public key of ragahd.py are store in </w:t>
+      </w:r>
+      <w:r>
+        <w:t>publicData</w:t>
+      </w:r>
+      <w:r>
+        <w:t xml:space="preserve">.txt </w:t>
+      </w:r>
+    </w:p>
+    <w:p>
+      <w:pPr>
+        <w:pStyle w:val="Default"/>
+      </w:pPr>
+      <w:r>
+        <w:t xml:space="preserve">After that can run CCA.py file which </w:t>
       </w:r>
     </w:p>
     <w:p>
@@ -1438,108 +1232,17 @@
           <w:ilvl w:val="0"/>
           <w:numId w:val="8"/>
         </w:numPr>
-        <w:rPr>
-          <w:sz w:val="22"/>
-          <w:szCs w:val="22"/>
-        </w:rPr>
-      </w:pPr>
-      <w:r>
-        <w:rPr>
-          <w:sz w:val="22"/>
-          <w:szCs w:val="22"/>
-        </w:rPr>
-        <w:lastRenderedPageBreak/>
-        <w:t xml:space="preserve">Calculate </w:t>
-      </w:r>
-      <w:r>
-        <w:rPr>
-          <w:sz w:val="22"/>
-          <w:szCs w:val="22"/>
-        </w:rPr>
-        <w:t>r</w:t>
-      </w:r>
-      <w:r>
-        <w:rPr>
-          <w:sz w:val="22"/>
-          <w:szCs w:val="22"/>
-          <w:vertAlign w:val="superscript"/>
-        </w:rPr>
-        <w:t>-1</w:t>
-      </w:r>
-      <w:r>
-        <w:rPr>
-          <w:sz w:val="22"/>
-          <w:szCs w:val="22"/>
-        </w:rPr>
-        <w:t xml:space="preserve"> using r and n using the</w:t>
-      </w:r>
-      <w:r>
-        <w:rPr>
-          <w:sz w:val="22"/>
-          <w:szCs w:val="22"/>
-        </w:rPr>
-        <w:t xml:space="preserve"> </w:t>
+      </w:pPr>
+      <w:r>
+        <w:t>red the public key of Raghad.py (</w:t>
       </w:r>
       <w:proofErr w:type="spellStart"/>
-      <w:proofErr w:type="gramStart"/>
-      <w:r>
-        <w:rPr>
-          <w:sz w:val="22"/>
-          <w:szCs w:val="22"/>
-        </w:rPr>
-        <w:t>inver</w:t>
-      </w:r>
-      <w:r>
-        <w:rPr>
-          <w:sz w:val="22"/>
-          <w:szCs w:val="22"/>
-        </w:rPr>
-        <w:t>tModule</w:t>
+      <w:r>
+        <w:t>n,e</w:t>
       </w:r>
       <w:proofErr w:type="spellEnd"/>
       <w:r>
-        <w:rPr>
-          <w:sz w:val="22"/>
-          <w:szCs w:val="22"/>
-        </w:rPr>
-        <w:t xml:space="preserve">  r</w:t>
-      </w:r>
-      <w:proofErr w:type="gramEnd"/>
-      <w:r>
-        <w:rPr>
-          <w:sz w:val="22"/>
-          <w:szCs w:val="22"/>
-        </w:rPr>
-        <w:t>*r</w:t>
-      </w:r>
-      <w:r>
-        <w:rPr>
-          <w:sz w:val="22"/>
-          <w:szCs w:val="22"/>
-          <w:vertAlign w:val="superscript"/>
-        </w:rPr>
-        <w:t>-1</w:t>
-      </w:r>
-      <w:r>
-        <w:rPr>
-          <w:sz w:val="22"/>
-          <w:szCs w:val="22"/>
-        </w:rPr>
-        <w:t xml:space="preserve"> = 1 (</w:t>
-      </w:r>
-      <w:r>
-        <w:rPr>
-          <w:sz w:val="22"/>
-          <w:szCs w:val="22"/>
-        </w:rPr>
-        <w:t xml:space="preserve">mod </w:t>
-      </w:r>
-      <w:r>
-        <w:rPr>
-          <w:sz w:val="22"/>
-          <w:szCs w:val="22"/>
-        </w:rPr>
-        <w:t>n)</w:t>
+        <w:t>)</w:t>
       </w:r>
     </w:p>
     <w:p>
@@ -1551,16 +1254,7 @@
         </w:numPr>
       </w:pPr>
       <w:r>
-        <w:t>Calculate the message M=r</w:t>
-      </w:r>
-      <w:r>
-        <w:rPr>
-          <w:vertAlign w:val="superscript"/>
-        </w:rPr>
-        <w:t xml:space="preserve">-1 </w:t>
-      </w:r>
-      <w:r>
-        <w:t>*Y mod n</w:t>
+        <w:t xml:space="preserve">red the cipher message one by one  </w:t>
       </w:r>
     </w:p>
     <w:p>
@@ -1572,10 +1266,255 @@
         </w:numPr>
       </w:pPr>
       <w:r>
+        <w:t>generate random r with condition GCD(</w:t>
+      </w:r>
+      <w:proofErr w:type="spellStart"/>
+      <w:r>
+        <w:t>n,r</w:t>
+      </w:r>
+      <w:proofErr w:type="spellEnd"/>
+      <w:r>
+        <w:t>)=1</w:t>
+      </w:r>
+    </w:p>
+    <w:p>
+      <w:pPr>
+        <w:pStyle w:val="Default"/>
+        <w:numPr>
+          <w:ilvl w:val="0"/>
+          <w:numId w:val="8"/>
+        </w:numPr>
+      </w:pPr>
+      <w:r>
+        <w:t>calculate C</w:t>
+      </w:r>
+      <w:r>
+        <w:rPr>
+          <w:vertAlign w:val="superscript"/>
+        </w:rPr>
+        <w:t>`</w:t>
+      </w:r>
+      <w:r>
+        <w:t>= C* r</w:t>
+      </w:r>
+      <w:r>
+        <w:rPr>
+          <w:vertAlign w:val="superscript"/>
+        </w:rPr>
+        <w:t>e</w:t>
+      </w:r>
+      <w:r>
+        <w:t xml:space="preserve"> </w:t>
+      </w:r>
+      <w:r>
+        <w:t>mod n</w:t>
+      </w:r>
+    </w:p>
+    <w:p>
+      <w:pPr>
+        <w:pStyle w:val="Default"/>
+        <w:numPr>
+          <w:ilvl w:val="0"/>
+          <w:numId w:val="8"/>
+        </w:numPr>
+      </w:pPr>
+      <w:r>
+        <w:t>send C</w:t>
+      </w:r>
+      <w:r>
+        <w:rPr>
+          <w:vertAlign w:val="superscript"/>
+        </w:rPr>
+        <w:t xml:space="preserve">` </w:t>
+      </w:r>
+      <w:r>
+        <w:t>to Raghad.py after convert to string</w:t>
+      </w:r>
+    </w:p>
+    <w:p>
+      <w:pPr>
+        <w:pStyle w:val="Default"/>
+        <w:numPr>
+          <w:ilvl w:val="0"/>
+          <w:numId w:val="8"/>
+        </w:numPr>
+      </w:pPr>
+      <w:r>
+        <w:t>Raghad.py run in attack mode (Mode 3) decrypt the message</w:t>
+      </w:r>
+      <w:r>
+        <w:t xml:space="preserve"> C</w:t>
+      </w:r>
+      <w:r>
+        <w:rPr>
+          <w:vertAlign w:val="superscript"/>
+        </w:rPr>
+        <w:t>`</w:t>
+      </w:r>
+    </w:p>
+    <w:p>
+      <w:pPr>
+        <w:pStyle w:val="Default"/>
+        <w:numPr>
+          <w:ilvl w:val="0"/>
+          <w:numId w:val="8"/>
+        </w:numPr>
+      </w:pPr>
+      <w:r>
+        <w:t>After decryption (Y= (C</w:t>
+      </w:r>
+      <w:r>
+        <w:rPr>
+          <w:vertAlign w:val="superscript"/>
+        </w:rPr>
+        <w:t>`</w:t>
+      </w:r>
+      <w:r>
+        <w:t>)</w:t>
+      </w:r>
+      <w:r>
+        <w:rPr>
+          <w:vertAlign w:val="superscript"/>
+        </w:rPr>
+        <w:t xml:space="preserve">d  </w:t>
+      </w:r>
+      <w:r>
+        <w:t>mod n)resend it to CCA.py</w:t>
+      </w:r>
+    </w:p>
+    <w:p>
+      <w:pPr>
+        <w:pStyle w:val="Default"/>
+        <w:numPr>
+          <w:ilvl w:val="0"/>
+          <w:numId w:val="8"/>
+        </w:numPr>
+        <w:rPr>
+          <w:sz w:val="22"/>
+          <w:szCs w:val="22"/>
+        </w:rPr>
+      </w:pPr>
+      <w:r>
+        <w:rPr>
+          <w:sz w:val="22"/>
+          <w:szCs w:val="22"/>
+        </w:rPr>
+        <w:t xml:space="preserve">Calculate </w:t>
+      </w:r>
+      <w:r>
+        <w:rPr>
+          <w:sz w:val="22"/>
+          <w:szCs w:val="22"/>
+        </w:rPr>
+        <w:t>r</w:t>
+      </w:r>
+      <w:r>
+        <w:rPr>
+          <w:sz w:val="22"/>
+          <w:szCs w:val="22"/>
+          <w:vertAlign w:val="superscript"/>
+        </w:rPr>
+        <w:t>-1</w:t>
+      </w:r>
+      <w:r>
+        <w:rPr>
+          <w:sz w:val="22"/>
+          <w:szCs w:val="22"/>
+        </w:rPr>
+        <w:t xml:space="preserve"> using r and n using the</w:t>
+      </w:r>
+      <w:r>
+        <w:rPr>
+          <w:sz w:val="22"/>
+          <w:szCs w:val="22"/>
+        </w:rPr>
+        <w:t xml:space="preserve"> </w:t>
+      </w:r>
+      <w:proofErr w:type="spellStart"/>
+      <w:r>
+        <w:rPr>
+          <w:sz w:val="22"/>
+          <w:szCs w:val="22"/>
+        </w:rPr>
+        <w:t>inver</w:t>
+      </w:r>
+      <w:r>
+        <w:rPr>
+          <w:sz w:val="22"/>
+          <w:szCs w:val="22"/>
+        </w:rPr>
+        <w:t>tModule</w:t>
+      </w:r>
+      <w:proofErr w:type="spellEnd"/>
+      <w:r>
+        <w:rPr>
+          <w:sz w:val="22"/>
+          <w:szCs w:val="22"/>
+        </w:rPr>
+        <w:t xml:space="preserve">  r*r</w:t>
+      </w:r>
+      <w:r>
+        <w:rPr>
+          <w:sz w:val="22"/>
+          <w:szCs w:val="22"/>
+          <w:vertAlign w:val="superscript"/>
+        </w:rPr>
+        <w:t>-1</w:t>
+      </w:r>
+      <w:r>
+        <w:rPr>
+          <w:sz w:val="22"/>
+          <w:szCs w:val="22"/>
+        </w:rPr>
+        <w:t xml:space="preserve"> = 1 (</w:t>
+      </w:r>
+      <w:r>
+        <w:rPr>
+          <w:sz w:val="22"/>
+          <w:szCs w:val="22"/>
+        </w:rPr>
+        <w:t xml:space="preserve">mod </w:t>
+      </w:r>
+      <w:r>
+        <w:rPr>
+          <w:sz w:val="22"/>
+          <w:szCs w:val="22"/>
+        </w:rPr>
+        <w:t>n)</w:t>
+      </w:r>
+    </w:p>
+    <w:p>
+      <w:pPr>
+        <w:pStyle w:val="Default"/>
+        <w:numPr>
+          <w:ilvl w:val="0"/>
+          <w:numId w:val="8"/>
+        </w:numPr>
+      </w:pPr>
+      <w:r>
+        <w:t>Calculate the message M=r</w:t>
+      </w:r>
+      <w:r>
+        <w:rPr>
+          <w:vertAlign w:val="superscript"/>
+        </w:rPr>
+        <w:t xml:space="preserve">-1 </w:t>
+      </w:r>
+      <w:r>
+        <w:t>*Y mod n</w:t>
+      </w:r>
+    </w:p>
+    <w:p>
+      <w:pPr>
+        <w:pStyle w:val="Default"/>
+        <w:numPr>
+          <w:ilvl w:val="0"/>
+          <w:numId w:val="8"/>
+        </w:numPr>
+      </w:pPr>
+      <w:r>
         <w:t>Show the result of the attack in the terminal</w:t>
       </w:r>
-      <w:bookmarkStart w:id="0" w:name="_GoBack"/>
-      <w:bookmarkEnd w:id="0"/>
     </w:p>
     <w:p>
       <w:pPr>
@@ -1585,6 +1524,2357 @@
           <w:bCs/>
         </w:rPr>
       </w:pPr>
+    </w:p>
+    <w:p>
+      <w:pPr>
+        <w:rPr>
+          <w:rFonts w:asciiTheme="majorBidi" w:hAnsiTheme="majorBidi" w:cstheme="majorBidi"/>
+          <w:b/>
+          <w:bCs/>
+        </w:rPr>
+      </w:pPr>
+    </w:p>
+    <w:p>
+      <w:pPr>
+        <w:pStyle w:val="Default"/>
+        <w:rPr>
+          <w:b/>
+          <w:bCs/>
+          <w:sz w:val="28"/>
+          <w:szCs w:val="28"/>
+        </w:rPr>
+      </w:pPr>
+      <w:r>
+        <w:rPr>
+          <w:noProof/>
+          <w:sz w:val="28"/>
+          <w:szCs w:val="28"/>
+        </w:rPr>
+        <mc:AlternateContent>
+          <mc:Choice Requires="wps">
+            <w:drawing>
+              <wp:anchor distT="45720" distB="45720" distL="114300" distR="114300" simplePos="0" relativeHeight="251663360" behindDoc="0" locked="0" layoutInCell="1" allowOverlap="1" wp14:anchorId="4781A486" wp14:editId="5391763B">
+                <wp:simplePos x="0" y="0"/>
+                <wp:positionH relativeFrom="column">
+                  <wp:posOffset>-734060</wp:posOffset>
+                </wp:positionH>
+                <wp:positionV relativeFrom="paragraph">
+                  <wp:posOffset>1682115</wp:posOffset>
+                </wp:positionV>
+                <wp:extent cx="2360930" cy="1404620"/>
+                <wp:effectExtent l="0" t="3175" r="0" b="0"/>
+                <wp:wrapThrough wrapText="bothSides">
+                  <wp:wrapPolygon edited="0">
+                    <wp:start x="21629" y="178"/>
+                    <wp:lineTo x="192" y="178"/>
+                    <wp:lineTo x="192" y="20428"/>
+                    <wp:lineTo x="21629" y="20428"/>
+                    <wp:lineTo x="21629" y="178"/>
+                  </wp:wrapPolygon>
+                </wp:wrapThrough>
+                <wp:docPr id="4" name="Text Box 2"/>
+                <wp:cNvGraphicFramePr>
+                  <a:graphicFrameLocks xmlns:a="http://schemas.openxmlformats.org/drawingml/2006/main"/>
+                </wp:cNvGraphicFramePr>
+                <a:graphic xmlns:a="http://schemas.openxmlformats.org/drawingml/2006/main">
+                  <a:graphicData uri="http://schemas.microsoft.com/office/word/2010/wordprocessingShape">
+                    <wps:wsp>
+                      <wps:cNvSpPr txBox="1">
+                        <a:spLocks noChangeArrowheads="1"/>
+                      </wps:cNvSpPr>
+                      <wps:spPr bwMode="auto">
+                        <a:xfrm rot="16200000">
+                          <a:off x="0" y="0"/>
+                          <a:ext cx="2360930" cy="1404620"/>
+                        </a:xfrm>
+                        <a:prstGeom prst="rect">
+                          <a:avLst/>
+                        </a:prstGeom>
+                        <a:solidFill>
+                          <a:srgbClr val="FFFFFF"/>
+                        </a:solidFill>
+                        <a:ln w="9525">
+                          <a:noFill/>
+                          <a:miter lim="800000"/>
+                          <a:headEnd/>
+                          <a:tailEnd/>
+                        </a:ln>
+                      </wps:spPr>
+                      <wps:txbx>
+                        <w:txbxContent>
+                          <w:p>
+                            <w:pPr>
+                              <w:jc w:val="center"/>
+                            </w:pPr>
+                            <w:r>
+                              <w:t>Encryption Time (Seconds)</w:t>
+                            </w:r>
+                          </w:p>
+                        </w:txbxContent>
+                      </wps:txbx>
+                      <wps:bodyPr rot="0" vert="horz" wrap="square" lIns="91440" tIns="45720" rIns="91440" bIns="45720" anchor="t" anchorCtr="0">
+                        <a:spAutoFit/>
+                      </wps:bodyPr>
+                    </wps:wsp>
+                  </a:graphicData>
+                </a:graphic>
+                <wp14:sizeRelH relativeFrom="margin">
+                  <wp14:pctWidth>0</wp14:pctWidth>
+                </wp14:sizeRelH>
+                <wp14:sizeRelV relativeFrom="margin">
+                  <wp14:pctHeight>0</wp14:pctHeight>
+                </wp14:sizeRelV>
+              </wp:anchor>
+            </w:drawing>
+          </mc:Choice>
+          <mc:Fallback>
+            <w:pict>
+              <v:shapetype w14:anchorId="4781A486" id="_x0000_t202" coordsize="21600,21600" o:spt="202" path="m,l,21600r21600,l21600,xe">
+                <v:stroke joinstyle="miter"/>
+                <v:path gradientshapeok="t" o:connecttype="rect"/>
+              </v:shapetype>
+              <v:shape id="Text Box 2" o:spid="_x0000_s1026" type="#_x0000_t202" style="position:absolute;margin-left:-57.8pt;margin-top:132.45pt;width:185.9pt;height:110.6pt;rotation:-90;z-index:251663360;visibility:visible;mso-wrap-style:square;mso-width-percent:0;mso-height-percent:0;mso-wrap-distance-left:9pt;mso-wrap-distance-top:3.6pt;mso-wrap-distance-right:9pt;mso-wrap-distance-bottom:3.6pt;mso-position-horizontal:absolute;mso-position-horizontal-relative:text;mso-position-vertical:absolute;mso-position-vertical-relative:text;mso-width-percent:0;mso-height-percent:0;mso-width-relative:margin;mso-height-relative:margin;v-text-anchor:top" o:gfxdata="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" stroked="f">
+                <v:textbox style="mso-fit-shape-to-text:t">
+                  <w:txbxContent>
+                    <w:p>
+                      <w:pPr>
+                        <w:jc w:val="center"/>
+                      </w:pPr>
+                      <w:r>
+                        <w:t>Encryption Time (Seconds)</w:t>
+                      </w:r>
+                    </w:p>
+                  </w:txbxContent>
+                </v:textbox>
+                <w10:wrap type="through"/>
+              </v:shape>
+            </w:pict>
+          </mc:Fallback>
+        </mc:AlternateContent>
+      </w:r>
+      <w:r>
+        <w:rPr>
+          <w:b/>
+          <w:bCs/>
+          <w:sz w:val="28"/>
+          <w:szCs w:val="28"/>
+        </w:rPr>
+        <w:t>RSA Encryption Efficiency</w:t>
+      </w:r>
+    </w:p>
+    <w:p>
+      <w:pPr>
+        <w:pStyle w:val="Default"/>
+        <w:rPr>
+          <w:b/>
+          <w:bCs/>
+          <w:sz w:val="22"/>
+          <w:szCs w:val="22"/>
+        </w:rPr>
+      </w:pPr>
+      <w:r>
+        <w:rPr>
+          <w:noProof/>
+          <w:sz w:val="22"/>
+          <w:szCs w:val="22"/>
+        </w:rPr>
+        <w:drawing>
+          <wp:anchor distT="0" distB="0" distL="114300" distR="114300" simplePos="0" relativeHeight="251661312" behindDoc="0" locked="0" layoutInCell="1" allowOverlap="1">
+            <wp:simplePos x="0" y="0"/>
+            <wp:positionH relativeFrom="margin">
+              <wp:posOffset>89535</wp:posOffset>
+            </wp:positionH>
+            <wp:positionV relativeFrom="paragraph">
+              <wp:posOffset>150495</wp:posOffset>
+            </wp:positionV>
+            <wp:extent cx="4412615" cy="3308985"/>
+            <wp:effectExtent l="0" t="0" r="6985" b="5715"/>
+            <wp:wrapThrough wrapText="bothSides">
+              <wp:wrapPolygon edited="0">
+                <wp:start x="0" y="0"/>
+                <wp:lineTo x="0" y="21513"/>
+                <wp:lineTo x="21541" y="21513"/>
+                <wp:lineTo x="21541" y="0"/>
+                <wp:lineTo x="0" y="0"/>
+              </wp:wrapPolygon>
+            </wp:wrapThrough>
+            <wp:docPr id="3" name="Picture 3"/>
+            <wp:cNvGraphicFramePr>
+              <a:graphicFrameLocks xmlns:a="http://schemas.openxmlformats.org/drawingml/2006/main" noChangeAspect="1"/>
+            </wp:cNvGraphicFramePr>
+            <a:graphic xmlns:a="http://schemas.openxmlformats.org/drawingml/2006/main">
+              <a:graphicData uri="http://schemas.openxmlformats.org/drawingml/2006/picture">
+                <pic:pic xmlns:pic="http://schemas.openxmlformats.org/drawingml/2006/picture">
+                  <pic:nvPicPr>
+                    <pic:cNvPr id="3" name="encr_efficiency.png"/>
+                    <pic:cNvPicPr/>
+                  </pic:nvPicPr>
+                  <pic:blipFill>
+                    <a:blip r:embed="rId9">
+                      <a:extLst>
+                        <a:ext uri="{28A0092B-C50C-407E-A947-70E740481C1C}">
+                          <a14:useLocalDpi xmlns:a14="http://schemas.microsoft.com/office/drawing/2010/main" val="0"/>
+                        </a:ext>
+                      </a:extLst>
+                    </a:blip>
+                    <a:stretch>
+                      <a:fillRect/>
+                    </a:stretch>
+                  </pic:blipFill>
+                  <pic:spPr>
+                    <a:xfrm>
+                      <a:off x="0" y="0"/>
+                      <a:ext cx="4412615" cy="3308985"/>
+                    </a:xfrm>
+                    <a:prstGeom prst="rect">
+                      <a:avLst/>
+                    </a:prstGeom>
+                  </pic:spPr>
+                </pic:pic>
+              </a:graphicData>
+            </a:graphic>
+            <wp14:sizeRelH relativeFrom="margin">
+              <wp14:pctWidth>0</wp14:pctWidth>
+            </wp14:sizeRelH>
+            <wp14:sizeRelV relativeFrom="margin">
+              <wp14:pctHeight>0</wp14:pctHeight>
+            </wp14:sizeRelV>
+          </wp:anchor>
+        </w:drawing>
+      </w:r>
+    </w:p>
+    <w:p>
+      <w:pPr>
+        <w:pStyle w:val="Default"/>
+        <w:rPr>
+          <w:sz w:val="22"/>
+          <w:szCs w:val="22"/>
+        </w:rPr>
+      </w:pPr>
+    </w:p>
+    <w:p>
+      <w:pPr>
+        <w:rPr>
+          <w:rFonts w:asciiTheme="majorBidi" w:hAnsiTheme="majorBidi" w:cstheme="majorBidi"/>
+        </w:rPr>
+      </w:pPr>
+    </w:p>
+    <w:p>
+      <w:pPr>
+        <w:rPr>
+          <w:rFonts w:asciiTheme="majorBidi" w:hAnsiTheme="majorBidi" w:cstheme="majorBidi"/>
+        </w:rPr>
+      </w:pPr>
+    </w:p>
+    <w:p>
+      <w:pPr>
+        <w:rPr>
+          <w:rFonts w:asciiTheme="majorBidi" w:hAnsiTheme="majorBidi" w:cstheme="majorBidi"/>
+        </w:rPr>
+      </w:pPr>
+    </w:p>
+    <w:p>
+      <w:pPr>
+        <w:rPr>
+          <w:rFonts w:asciiTheme="majorBidi" w:hAnsiTheme="majorBidi" w:cstheme="majorBidi"/>
+        </w:rPr>
+      </w:pPr>
+    </w:p>
+    <w:p>
+      <w:pPr>
+        <w:rPr>
+          <w:rFonts w:asciiTheme="majorBidi" w:hAnsiTheme="majorBidi" w:cstheme="majorBidi"/>
+        </w:rPr>
+      </w:pPr>
+    </w:p>
+    <w:p>
+      <w:pPr>
+        <w:rPr>
+          <w:rFonts w:asciiTheme="majorBidi" w:hAnsiTheme="majorBidi" w:cstheme="majorBidi"/>
+        </w:rPr>
+      </w:pPr>
+    </w:p>
+    <w:p>
+      <w:pPr>
+        <w:rPr>
+          <w:rFonts w:asciiTheme="majorBidi" w:hAnsiTheme="majorBidi" w:cstheme="majorBidi"/>
+        </w:rPr>
+      </w:pPr>
+    </w:p>
+    <w:p>
+      <w:pPr>
+        <w:rPr>
+          <w:rFonts w:asciiTheme="majorBidi" w:hAnsiTheme="majorBidi" w:cstheme="majorBidi"/>
+        </w:rPr>
+      </w:pPr>
+    </w:p>
+    <w:p>
+      <w:pPr>
+        <w:rPr>
+          <w:rFonts w:asciiTheme="majorBidi" w:hAnsiTheme="majorBidi" w:cstheme="majorBidi"/>
+        </w:rPr>
+      </w:pPr>
+    </w:p>
+    <w:p>
+      <w:pPr>
+        <w:rPr>
+          <w:rFonts w:asciiTheme="majorBidi" w:hAnsiTheme="majorBidi" w:cstheme="majorBidi"/>
+        </w:rPr>
+      </w:pPr>
+    </w:p>
+    <w:p>
+      <w:pPr>
+        <w:rPr>
+          <w:rFonts w:asciiTheme="majorBidi" w:hAnsiTheme="majorBidi" w:cstheme="majorBidi"/>
+        </w:rPr>
+      </w:pPr>
+    </w:p>
+    <w:p>
+      <w:pPr>
+        <w:rPr>
+          <w:rFonts w:asciiTheme="majorBidi" w:hAnsiTheme="majorBidi" w:cstheme="majorBidi"/>
+        </w:rPr>
+      </w:pPr>
+      <w:r>
+        <w:rPr>
+          <w:noProof/>
+        </w:rPr>
+        <mc:AlternateContent>
+          <mc:Choice Requires="wps">
+            <w:drawing>
+              <wp:anchor distT="45720" distB="45720" distL="114300" distR="114300" simplePos="0" relativeHeight="251660288" behindDoc="0" locked="0" layoutInCell="1" allowOverlap="1">
+                <wp:simplePos x="0" y="0"/>
+                <wp:positionH relativeFrom="column">
+                  <wp:posOffset>988984</wp:posOffset>
+                </wp:positionH>
+                <wp:positionV relativeFrom="paragraph">
+                  <wp:posOffset>73140</wp:posOffset>
+                </wp:positionV>
+                <wp:extent cx="2360930" cy="1404620"/>
+                <wp:effectExtent l="0" t="0" r="3810" b="1905"/>
+                <wp:wrapThrough wrapText="bothSides">
+                  <wp:wrapPolygon edited="0">
+                    <wp:start x="0" y="0"/>
+                    <wp:lineTo x="0" y="21270"/>
+                    <wp:lineTo x="21462" y="21270"/>
+                    <wp:lineTo x="21462" y="0"/>
+                    <wp:lineTo x="0" y="0"/>
+                  </wp:wrapPolygon>
+                </wp:wrapThrough>
+                <wp:docPr id="217" name="Text Box 2"/>
+                <wp:cNvGraphicFramePr>
+                  <a:graphicFrameLocks xmlns:a="http://schemas.openxmlformats.org/drawingml/2006/main"/>
+                </wp:cNvGraphicFramePr>
+                <a:graphic xmlns:a="http://schemas.openxmlformats.org/drawingml/2006/main">
+                  <a:graphicData uri="http://schemas.microsoft.com/office/word/2010/wordprocessingShape">
+                    <wps:wsp>
+                      <wps:cNvSpPr txBox="1">
+                        <a:spLocks noChangeArrowheads="1"/>
+                      </wps:cNvSpPr>
+                      <wps:spPr bwMode="auto">
+                        <a:xfrm>
+                          <a:off x="0" y="0"/>
+                          <a:ext cx="2360930" cy="1404620"/>
+                        </a:xfrm>
+                        <a:prstGeom prst="rect">
+                          <a:avLst/>
+                        </a:prstGeom>
+                        <a:solidFill>
+                          <a:srgbClr val="FFFFFF"/>
+                        </a:solidFill>
+                        <a:ln w="9525">
+                          <a:noFill/>
+                          <a:miter lim="800000"/>
+                          <a:headEnd/>
+                          <a:tailEnd/>
+                        </a:ln>
+                      </wps:spPr>
+                      <wps:txbx>
+                        <w:txbxContent>
+                          <w:p>
+                            <w:pPr>
+                              <w:jc w:val="center"/>
+                            </w:pPr>
+                            <w:r>
+                              <w:t>Key Size (bits)</w:t>
+                            </w:r>
+                          </w:p>
+                        </w:txbxContent>
+                      </wps:txbx>
+                      <wps:bodyPr rot="0" vert="horz" wrap="square" lIns="91440" tIns="45720" rIns="91440" bIns="45720" anchor="t" anchorCtr="0">
+                        <a:spAutoFit/>
+                      </wps:bodyPr>
+                    </wps:wsp>
+                  </a:graphicData>
+                </a:graphic>
+                <wp14:sizeRelH relativeFrom="margin">
+                  <wp14:pctWidth>40000</wp14:pctWidth>
+                </wp14:sizeRelH>
+                <wp14:sizeRelV relativeFrom="margin">
+                  <wp14:pctHeight>20000</wp14:pctHeight>
+                </wp14:sizeRelV>
+              </wp:anchor>
+            </w:drawing>
+          </mc:Choice>
+          <mc:Fallback>
+            <w:pict>
+              <v:shape id="_x0000_s1027" type="#_x0000_t202" style="position:absolute;margin-left:77.85pt;margin-top:5.75pt;width:185.9pt;height:110.6pt;z-index:251660288;visibility:visible;mso-wrap-style:square;mso-width-percent:400;mso-height-percent:200;mso-wrap-distance-left:9pt;mso-wrap-distance-top:3.6pt;mso-wrap-distance-right:9pt;mso-wrap-distance-bottom:3.6pt;mso-position-horizontal:absolute;mso-position-horizontal-relative:text;mso-position-vertical:absolute;mso-position-vertical-relative:text;mso-width-percent:400;mso-height-percent:200;mso-width-relative:margin;mso-height-relative:margin;v-text-anchor:top" o:gfxdata="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" stroked="f">
+                <v:textbox style="mso-fit-shape-to-text:t">
+                  <w:txbxContent>
+                    <w:p>
+                      <w:pPr>
+                        <w:jc w:val="center"/>
+                      </w:pPr>
+                      <w:r>
+                        <w:t>Key Size (bits)</w:t>
+                      </w:r>
+                    </w:p>
+                  </w:txbxContent>
+                </v:textbox>
+                <w10:wrap type="through"/>
+              </v:shape>
+            </w:pict>
+          </mc:Fallback>
+        </mc:AlternateContent>
+      </w:r>
+    </w:p>
+    <w:p>
+      <w:pPr>
+        <w:rPr>
+          <w:rFonts w:asciiTheme="majorBidi" w:hAnsiTheme="majorBidi" w:cstheme="majorBidi"/>
+        </w:rPr>
+      </w:pPr>
+    </w:p>
+    <w:p>
+      <w:pPr>
+        <w:rPr>
+          <w:rFonts w:asciiTheme="majorBidi" w:hAnsiTheme="majorBidi" w:cstheme="majorBidi"/>
+        </w:rPr>
+      </w:pPr>
+      <w:r>
+        <w:rPr>
+          <w:rFonts w:asciiTheme="majorBidi" w:hAnsiTheme="majorBidi" w:cstheme="majorBidi"/>
+        </w:rPr>
+        <w:t>For Large n (&gt;256 bits), the encryption will be slower, and this make sense, because the mod operations takes long time with big integers</w:t>
+      </w:r>
+    </w:p>
+    <w:p>
+      <w:pPr>
+        <w:rPr>
+          <w:rFonts w:asciiTheme="majorBidi" w:hAnsiTheme="majorBidi" w:cstheme="majorBidi"/>
+        </w:rPr>
+      </w:pPr>
+      <w:r>
+        <w:rPr>
+          <w:rFonts w:asciiTheme="majorBidi" w:hAnsiTheme="majorBidi" w:cstheme="majorBidi"/>
+        </w:rPr>
+        <w:t xml:space="preserve"> </w:t>
+      </w:r>
+    </w:p>
+    <w:p>
+      <w:pPr>
+        <w:rPr>
+          <w:rFonts w:asciiTheme="majorBidi" w:hAnsiTheme="majorBidi" w:cstheme="majorBidi"/>
+          <w:rtl/>
+        </w:rPr>
+      </w:pPr>
+      <w:bookmarkStart w:id="0" w:name="_GoBack"/>
+      <w:bookmarkEnd w:id="0"/>
+      <w:r>
+        <w:rPr>
+          <w:b/>
+          <w:bCs/>
+          <w:sz w:val="28"/>
+          <w:szCs w:val="28"/>
+        </w:rPr>
+        <w:lastRenderedPageBreak/>
+        <w:t>MA</w:t>
+      </w:r>
+      <w:r>
+        <w:rPr>
+          <w:b/>
+          <w:bCs/>
+          <w:sz w:val="28"/>
+          <w:szCs w:val="28"/>
+        </w:rPr>
+        <w:t xml:space="preserve"> Efficienc</w:t>
+      </w:r>
+      <w:r>
+        <w:rPr>
+          <w:b/>
+          <w:bCs/>
+          <w:sz w:val="28"/>
+          <w:szCs w:val="28"/>
+        </w:rPr>
+        <w:t>y</w:t>
+      </w:r>
+    </w:p>
+    <w:p>
+      <w:pPr>
+        <w:rPr>
+          <w:b/>
+          <w:bCs/>
+          <w:rtl/>
+        </w:rPr>
+      </w:pPr>
+      <w:r>
+        <w:rPr>
+          <w:rFonts w:asciiTheme="majorBidi" w:hAnsiTheme="majorBidi" w:cstheme="majorBidi"/>
+          <w:noProof/>
+        </w:rPr>
+        <w:drawing>
+          <wp:anchor distT="0" distB="0" distL="114300" distR="114300" simplePos="0" relativeHeight="251664384" behindDoc="0" locked="0" layoutInCell="1" allowOverlap="1">
+            <wp:simplePos x="0" y="0"/>
+            <wp:positionH relativeFrom="margin">
+              <wp:align>left</wp:align>
+            </wp:positionH>
+            <wp:positionV relativeFrom="paragraph">
+              <wp:posOffset>6928</wp:posOffset>
+            </wp:positionV>
+            <wp:extent cx="3832860" cy="2874645"/>
+            <wp:effectExtent l="0" t="0" r="0" b="1905"/>
+            <wp:wrapThrough wrapText="bothSides">
+              <wp:wrapPolygon edited="0">
+                <wp:start x="0" y="0"/>
+                <wp:lineTo x="0" y="21471"/>
+                <wp:lineTo x="21471" y="21471"/>
+                <wp:lineTo x="21471" y="0"/>
+                <wp:lineTo x="0" y="0"/>
+              </wp:wrapPolygon>
+            </wp:wrapThrough>
+            <wp:docPr id="6" name="Picture 6"/>
+            <wp:cNvGraphicFramePr>
+              <a:graphicFrameLocks xmlns:a="http://schemas.openxmlformats.org/drawingml/2006/main" noChangeAspect="1"/>
+            </wp:cNvGraphicFramePr>
+            <a:graphic xmlns:a="http://schemas.openxmlformats.org/drawingml/2006/main">
+              <a:graphicData uri="http://schemas.openxmlformats.org/drawingml/2006/picture">
+                <pic:pic xmlns:pic="http://schemas.openxmlformats.org/drawingml/2006/picture">
+                  <pic:nvPicPr>
+                    <pic:cNvPr id="6" name="mathAttackEfficiency.png"/>
+                    <pic:cNvPicPr/>
+                  </pic:nvPicPr>
+                  <pic:blipFill>
+                    <a:blip r:embed="rId10">
+                      <a:extLst>
+                        <a:ext uri="{28A0092B-C50C-407E-A947-70E740481C1C}">
+                          <a14:useLocalDpi xmlns:a14="http://schemas.microsoft.com/office/drawing/2010/main" val="0"/>
+                        </a:ext>
+                      </a:extLst>
+                    </a:blip>
+                    <a:stretch>
+                      <a:fillRect/>
+                    </a:stretch>
+                  </pic:blipFill>
+                  <pic:spPr>
+                    <a:xfrm>
+                      <a:off x="0" y="0"/>
+                      <a:ext cx="3832860" cy="2874645"/>
+                    </a:xfrm>
+                    <a:prstGeom prst="rect">
+                      <a:avLst/>
+                    </a:prstGeom>
+                  </pic:spPr>
+                </pic:pic>
+              </a:graphicData>
+            </a:graphic>
+          </wp:anchor>
+        </w:drawing>
+      </w:r>
+    </w:p>
+    <w:p>
+      <w:r>
+        <w:rPr>
+          <w:noProof/>
+        </w:rPr>
+        <mc:AlternateContent>
+          <mc:Choice Requires="wps">
+            <w:drawing>
+              <wp:anchor distT="45720" distB="45720" distL="114300" distR="114300" simplePos="0" relativeHeight="251668480" behindDoc="0" locked="0" layoutInCell="1" allowOverlap="1" wp14:anchorId="5D8CB2A8" wp14:editId="79AED249">
+                <wp:simplePos x="0" y="0"/>
+                <wp:positionH relativeFrom="column">
+                  <wp:posOffset>-845185</wp:posOffset>
+                </wp:positionH>
+                <wp:positionV relativeFrom="paragraph">
+                  <wp:posOffset>492125</wp:posOffset>
+                </wp:positionV>
+                <wp:extent cx="2360930" cy="1404620"/>
+                <wp:effectExtent l="0" t="3175" r="0" b="0"/>
+                <wp:wrapThrough wrapText="bothSides">
+                  <wp:wrapPolygon edited="0">
+                    <wp:start x="21629" y="178"/>
+                    <wp:lineTo x="192" y="178"/>
+                    <wp:lineTo x="192" y="20428"/>
+                    <wp:lineTo x="21629" y="20428"/>
+                    <wp:lineTo x="21629" y="178"/>
+                  </wp:wrapPolygon>
+                </wp:wrapThrough>
+                <wp:docPr id="9" name="Text Box 2"/>
+                <wp:cNvGraphicFramePr>
+                  <a:graphicFrameLocks xmlns:a="http://schemas.openxmlformats.org/drawingml/2006/main"/>
+                </wp:cNvGraphicFramePr>
+                <a:graphic xmlns:a="http://schemas.openxmlformats.org/drawingml/2006/main">
+                  <a:graphicData uri="http://schemas.microsoft.com/office/word/2010/wordprocessingShape">
+                    <wps:wsp>
+                      <wps:cNvSpPr txBox="1">
+                        <a:spLocks noChangeArrowheads="1"/>
+                      </wps:cNvSpPr>
+                      <wps:spPr bwMode="auto">
+                        <a:xfrm rot="16200000">
+                          <a:off x="0" y="0"/>
+                          <a:ext cx="2360930" cy="1404620"/>
+                        </a:xfrm>
+                        <a:prstGeom prst="rect">
+                          <a:avLst/>
+                        </a:prstGeom>
+                        <a:solidFill>
+                          <a:srgbClr val="FFFFFF"/>
+                        </a:solidFill>
+                        <a:ln w="9525">
+                          <a:noFill/>
+                          <a:miter lim="800000"/>
+                          <a:headEnd/>
+                          <a:tailEnd/>
+                        </a:ln>
+                      </wps:spPr>
+                      <wps:txbx>
+                        <w:txbxContent>
+                          <w:p>
+                            <w:pPr>
+                              <w:jc w:val="center"/>
+                            </w:pPr>
+                            <w:r>
+                              <w:t>Time to break p, q</w:t>
+                            </w:r>
+                            <w:r>
+                              <w:t xml:space="preserve"> (Seconds)</w:t>
+                            </w:r>
+                          </w:p>
+                        </w:txbxContent>
+                      </wps:txbx>
+                      <wps:bodyPr rot="0" vert="horz" wrap="square" lIns="91440" tIns="45720" rIns="91440" bIns="45720" anchor="t" anchorCtr="0">
+                        <a:spAutoFit/>
+                      </wps:bodyPr>
+                    </wps:wsp>
+                  </a:graphicData>
+                </a:graphic>
+                <wp14:sizeRelH relativeFrom="margin">
+                  <wp14:pctWidth>0</wp14:pctWidth>
+                </wp14:sizeRelH>
+                <wp14:sizeRelV relativeFrom="margin">
+                  <wp14:pctHeight>0</wp14:pctHeight>
+                </wp14:sizeRelV>
+              </wp:anchor>
+            </w:drawing>
+          </mc:Choice>
+          <mc:Fallback>
+            <w:pict>
+              <v:shape w14:anchorId="5D8CB2A8" id="_x0000_s1028" type="#_x0000_t202" style="position:absolute;margin-left:-66.55pt;margin-top:38.75pt;width:185.9pt;height:110.6pt;rotation:-90;z-index:251668480;visibility:visible;mso-wrap-style:square;mso-width-percent:0;mso-height-percent:0;mso-wrap-distance-left:9pt;mso-wrap-distance-top:3.6pt;mso-wrap-distance-right:9pt;mso-wrap-distance-bottom:3.6pt;mso-position-horizontal:absolute;mso-position-horizontal-relative:text;mso-position-vertical:absolute;mso-position-vertical-relative:text;mso-width-percent:0;mso-height-percent:0;mso-width-relative:margin;mso-height-relative:margin;v-text-anchor:top" o:gfxdata="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" stroked="f">
+                <v:textbox style="mso-fit-shape-to-text:t">
+                  <w:txbxContent>
+                    <w:p>
+                      <w:pPr>
+                        <w:jc w:val="center"/>
+                      </w:pPr>
+                      <w:r>
+                        <w:t>Time to break p, q</w:t>
+                      </w:r>
+                      <w:r>
+                        <w:t xml:space="preserve"> (Seconds)</w:t>
+                      </w:r>
+                    </w:p>
+                  </w:txbxContent>
+                </v:textbox>
+                <w10:wrap type="through"/>
+              </v:shape>
+            </w:pict>
+          </mc:Fallback>
+        </mc:AlternateContent>
+      </w:r>
+      <w:r>
+        <w:t>As shown in the figure, it takes very short time to attack a small key, but in la</w:t>
+      </w:r>
+      <w:r>
+        <w:t>rge keys</w:t>
+      </w:r>
+      <w:r>
+        <w:t xml:space="preserve"> </w:t>
+      </w:r>
+      <w:r>
+        <w:t>(&gt;64 bits), the time to break the key is huge, and that’s why RSA uses large p, q</w:t>
+      </w:r>
+    </w:p>
+    <w:p>
+      <w:pPr>
+        <w:rPr>
+          <w:b/>
+          <w:bCs/>
+          <w:rtl/>
+        </w:rPr>
+      </w:pPr>
+    </w:p>
+    <w:p>
+      <w:pPr>
+        <w:rPr>
+          <w:b/>
+          <w:bCs/>
+          <w:rtl/>
+        </w:rPr>
+      </w:pPr>
+    </w:p>
+    <w:p>
+      <w:pPr>
+        <w:rPr>
+          <w:b/>
+          <w:bCs/>
+          <w:rtl/>
+        </w:rPr>
+      </w:pPr>
+    </w:p>
+    <w:p>
+      <w:pPr>
+        <w:rPr>
+          <w:b/>
+          <w:bCs/>
+        </w:rPr>
+      </w:pPr>
+    </w:p>
+    <w:p>
+      <w:pPr>
+        <w:rPr>
+          <w:rFonts w:asciiTheme="majorBidi" w:hAnsiTheme="majorBidi" w:cstheme="majorBidi"/>
+          <w:rtl/>
+        </w:rPr>
+      </w:pPr>
+    </w:p>
+    <w:p>
+      <w:pPr>
+        <w:rPr>
+          <w:rFonts w:asciiTheme="majorBidi" w:hAnsiTheme="majorBidi" w:cstheme="majorBidi"/>
+          <w:rtl/>
+        </w:rPr>
+      </w:pPr>
+      <w:r>
+        <w:rPr>
+          <w:noProof/>
+        </w:rPr>
+        <mc:AlternateContent>
+          <mc:Choice Requires="wps">
+            <w:drawing>
+              <wp:anchor distT="45720" distB="45720" distL="114300" distR="114300" simplePos="0" relativeHeight="251666432" behindDoc="0" locked="0" layoutInCell="1" allowOverlap="1" wp14:anchorId="2A67B194" wp14:editId="671434FC">
+                <wp:simplePos x="0" y="0"/>
+                <wp:positionH relativeFrom="column">
+                  <wp:posOffset>803044</wp:posOffset>
+                </wp:positionH>
+                <wp:positionV relativeFrom="paragraph">
+                  <wp:posOffset>84513</wp:posOffset>
+                </wp:positionV>
+                <wp:extent cx="2360930" cy="1404620"/>
+                <wp:effectExtent l="0" t="0" r="3810" b="1905"/>
+                <wp:wrapThrough wrapText="bothSides">
+                  <wp:wrapPolygon edited="0">
+                    <wp:start x="0" y="0"/>
+                    <wp:lineTo x="0" y="21270"/>
+                    <wp:lineTo x="21462" y="21270"/>
+                    <wp:lineTo x="21462" y="0"/>
+                    <wp:lineTo x="0" y="0"/>
+                  </wp:wrapPolygon>
+                </wp:wrapThrough>
+                <wp:docPr id="7" name="Text Box 2"/>
+                <wp:cNvGraphicFramePr>
+                  <a:graphicFrameLocks xmlns:a="http://schemas.openxmlformats.org/drawingml/2006/main"/>
+                </wp:cNvGraphicFramePr>
+                <a:graphic xmlns:a="http://schemas.openxmlformats.org/drawingml/2006/main">
+                  <a:graphicData uri="http://schemas.microsoft.com/office/word/2010/wordprocessingShape">
+                    <wps:wsp>
+                      <wps:cNvSpPr txBox="1">
+                        <a:spLocks noChangeArrowheads="1"/>
+                      </wps:cNvSpPr>
+                      <wps:spPr bwMode="auto">
+                        <a:xfrm>
+                          <a:off x="0" y="0"/>
+                          <a:ext cx="2360930" cy="1404620"/>
+                        </a:xfrm>
+                        <a:prstGeom prst="rect">
+                          <a:avLst/>
+                        </a:prstGeom>
+                        <a:solidFill>
+                          <a:srgbClr val="FFFFFF"/>
+                        </a:solidFill>
+                        <a:ln w="9525">
+                          <a:noFill/>
+                          <a:miter lim="800000"/>
+                          <a:headEnd/>
+                          <a:tailEnd/>
+                        </a:ln>
+                      </wps:spPr>
+                      <wps:txbx>
+                        <w:txbxContent>
+                          <w:p>
+                            <w:pPr>
+                              <w:jc w:val="center"/>
+                            </w:pPr>
+                            <w:r>
+                              <w:t>Key Size (bits)</w:t>
+                            </w:r>
+                          </w:p>
+                        </w:txbxContent>
+                      </wps:txbx>
+                      <wps:bodyPr rot="0" vert="horz" wrap="square" lIns="91440" tIns="45720" rIns="91440" bIns="45720" anchor="t" anchorCtr="0">
+                        <a:spAutoFit/>
+                      </wps:bodyPr>
+                    </wps:wsp>
+                  </a:graphicData>
+                </a:graphic>
+                <wp14:sizeRelH relativeFrom="margin">
+                  <wp14:pctWidth>40000</wp14:pctWidth>
+                </wp14:sizeRelH>
+                <wp14:sizeRelV relativeFrom="margin">
+                  <wp14:pctHeight>20000</wp14:pctHeight>
+                </wp14:sizeRelV>
+              </wp:anchor>
+            </w:drawing>
+          </mc:Choice>
+          <mc:Fallback>
+            <w:pict>
+              <v:shape w14:anchorId="2A67B194" id="_x0000_s1029" type="#_x0000_t202" style="position:absolute;margin-left:63.25pt;margin-top:6.65pt;width:185.9pt;height:110.6pt;z-index:251666432;visibility:visible;mso-wrap-style:square;mso-width-percent:400;mso-height-percent:200;mso-wrap-distance-left:9pt;mso-wrap-distance-top:3.6pt;mso-wrap-distance-right:9pt;mso-wrap-distance-bottom:3.6pt;mso-position-horizontal:absolute;mso-position-horizontal-relative:text;mso-position-vertical:absolute;mso-position-vertical-relative:text;mso-width-percent:400;mso-height-percent:200;mso-width-relative:margin;mso-height-relative:margin;v-text-anchor:top" o:gfxdata="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" stroked="f">
+                <v:textbox style="mso-fit-shape-to-text:t">
+                  <w:txbxContent>
+                    <w:p>
+                      <w:pPr>
+                        <w:jc w:val="center"/>
+                      </w:pPr>
+                      <w:r>
+                        <w:t>Key Size (bits)</w:t>
+                      </w:r>
+                    </w:p>
+                  </w:txbxContent>
+                </v:textbox>
+                <w10:wrap type="through"/>
+              </v:shape>
+            </w:pict>
+          </mc:Fallback>
+        </mc:AlternateContent>
+      </w:r>
+    </w:p>
+    <w:p>
+      <w:pPr>
+        <w:rPr>
+          <w:rFonts w:asciiTheme="majorBidi" w:hAnsiTheme="majorBidi" w:cstheme="majorBidi"/>
+        </w:rPr>
+      </w:pPr>
+    </w:p>
+    <w:p>
+      <w:pPr>
+        <w:rPr>
+          <w:rFonts w:asciiTheme="majorBidi" w:hAnsiTheme="majorBidi" w:cstheme="majorBidi"/>
+          <w:b/>
+          <w:bCs/>
+          <w:sz w:val="32"/>
+          <w:szCs w:val="32"/>
+        </w:rPr>
+      </w:pPr>
+      <w:r>
+        <w:rPr>
+          <w:rFonts w:asciiTheme="majorBidi" w:hAnsiTheme="majorBidi" w:cstheme="majorBidi"/>
+          <w:b/>
+          <w:bCs/>
+          <w:sz w:val="32"/>
+          <w:szCs w:val="32"/>
+        </w:rPr>
+        <w:t>Appendix</w:t>
+      </w:r>
+    </w:p>
+    <w:p>
+      <w:pPr>
+        <w:rPr>
+          <w:rFonts w:asciiTheme="majorBidi" w:hAnsiTheme="majorBidi" w:cstheme="majorBidi"/>
+          <w:b/>
+          <w:bCs/>
+        </w:rPr>
+      </w:pPr>
+      <w:r>
+        <w:rPr>
+          <w:rFonts w:asciiTheme="majorBidi" w:hAnsiTheme="majorBidi" w:cstheme="majorBidi"/>
+          <w:b/>
+          <w:bCs/>
+        </w:rPr>
+        <w:t>For plotting, I use a function to generate random primes with n bit size:</w:t>
+      </w:r>
+    </w:p>
+    <w:p>
+      <w:pPr>
+        <w:shd w:val="clear" w:color="auto" w:fill="1E1E1E"/>
+        <w:spacing w:after="0" w:line="285" w:lineRule="atLeast"/>
+        <w:rPr>
+          <w:rFonts w:ascii="Consolas" w:eastAsia="Times New Roman" w:hAnsi="Consolas" w:cs="Times New Roman"/>
+          <w:color w:val="D4D4D4"/>
+          <w:sz w:val="21"/>
+          <w:szCs w:val="21"/>
+        </w:rPr>
+      </w:pPr>
+      <w:proofErr w:type="spellStart"/>
+      <w:proofErr w:type="gramStart"/>
+      <w:r>
+        <w:rPr>
+          <w:rFonts w:ascii="Consolas" w:eastAsia="Times New Roman" w:hAnsi="Consolas" w:cs="Times New Roman"/>
+          <w:color w:val="569CD6"/>
+          <w:sz w:val="21"/>
+          <w:szCs w:val="21"/>
+        </w:rPr>
+        <w:t>def</w:t>
+      </w:r>
+      <w:proofErr w:type="spellEnd"/>
+      <w:proofErr w:type="gramEnd"/>
+      <w:r>
+        <w:rPr>
+          <w:rFonts w:ascii="Consolas" w:eastAsia="Times New Roman" w:hAnsi="Consolas" w:cs="Times New Roman"/>
+          <w:color w:val="D4D4D4"/>
+          <w:sz w:val="21"/>
+          <w:szCs w:val="21"/>
+        </w:rPr>
+        <w:t xml:space="preserve"> </w:t>
+      </w:r>
+      <w:proofErr w:type="spellStart"/>
+      <w:r>
+        <w:rPr>
+          <w:rFonts w:ascii="Consolas" w:eastAsia="Times New Roman" w:hAnsi="Consolas" w:cs="Times New Roman"/>
+          <w:color w:val="DCDCAA"/>
+          <w:sz w:val="21"/>
+          <w:szCs w:val="21"/>
+        </w:rPr>
+        <w:t>generate_big_prime</w:t>
+      </w:r>
+      <w:proofErr w:type="spellEnd"/>
+      <w:r>
+        <w:rPr>
+          <w:rFonts w:ascii="Consolas" w:eastAsia="Times New Roman" w:hAnsi="Consolas" w:cs="Times New Roman"/>
+          <w:color w:val="D4D4D4"/>
+          <w:sz w:val="21"/>
+          <w:szCs w:val="21"/>
+        </w:rPr>
+        <w:t>(</w:t>
+      </w:r>
+      <w:r>
+        <w:rPr>
+          <w:rFonts w:ascii="Consolas" w:eastAsia="Times New Roman" w:hAnsi="Consolas" w:cs="Times New Roman"/>
+          <w:color w:val="9CDCFE"/>
+          <w:sz w:val="21"/>
+          <w:szCs w:val="21"/>
+        </w:rPr>
+        <w:t>n</w:t>
+      </w:r>
+      <w:r>
+        <w:rPr>
+          <w:rFonts w:ascii="Consolas" w:eastAsia="Times New Roman" w:hAnsi="Consolas" w:cs="Times New Roman"/>
+          <w:color w:val="D4D4D4"/>
+          <w:sz w:val="21"/>
+          <w:szCs w:val="21"/>
+        </w:rPr>
+        <w:t>):</w:t>
+      </w:r>
+    </w:p>
+    <w:p>
+      <w:pPr>
+        <w:shd w:val="clear" w:color="auto" w:fill="1E1E1E"/>
+        <w:spacing w:after="0" w:line="285" w:lineRule="atLeast"/>
+        <w:rPr>
+          <w:rFonts w:ascii="Consolas" w:eastAsia="Times New Roman" w:hAnsi="Consolas" w:cs="Times New Roman"/>
+          <w:color w:val="D4D4D4"/>
+          <w:sz w:val="21"/>
+          <w:szCs w:val="21"/>
+        </w:rPr>
+      </w:pPr>
+      <w:r>
+        <w:rPr>
+          <w:rFonts w:ascii="Consolas" w:eastAsia="Times New Roman" w:hAnsi="Consolas" w:cs="Times New Roman"/>
+          <w:color w:val="D4D4D4"/>
+          <w:sz w:val="21"/>
+          <w:szCs w:val="21"/>
+        </w:rPr>
+        <w:t xml:space="preserve">    </w:t>
+      </w:r>
+      <w:proofErr w:type="spellStart"/>
+      <w:r>
+        <w:rPr>
+          <w:rFonts w:ascii="Consolas" w:eastAsia="Times New Roman" w:hAnsi="Consolas" w:cs="Times New Roman"/>
+          <w:color w:val="9CDCFE"/>
+          <w:sz w:val="21"/>
+          <w:szCs w:val="21"/>
+        </w:rPr>
+        <w:t>found_prime</w:t>
+      </w:r>
+      <w:proofErr w:type="spellEnd"/>
+      <w:r>
+        <w:rPr>
+          <w:rFonts w:ascii="Consolas" w:eastAsia="Times New Roman" w:hAnsi="Consolas" w:cs="Times New Roman"/>
+          <w:color w:val="D4D4D4"/>
+          <w:sz w:val="21"/>
+          <w:szCs w:val="21"/>
+        </w:rPr>
+        <w:t xml:space="preserve"> = </w:t>
+      </w:r>
+      <w:r>
+        <w:rPr>
+          <w:rFonts w:ascii="Consolas" w:eastAsia="Times New Roman" w:hAnsi="Consolas" w:cs="Times New Roman"/>
+          <w:color w:val="569CD6"/>
+          <w:sz w:val="21"/>
+          <w:szCs w:val="21"/>
+        </w:rPr>
+        <w:t>False</w:t>
+      </w:r>
+    </w:p>
+    <w:p>
+      <w:pPr>
+        <w:shd w:val="clear" w:color="auto" w:fill="1E1E1E"/>
+        <w:spacing w:after="0" w:line="285" w:lineRule="atLeast"/>
+        <w:rPr>
+          <w:rFonts w:ascii="Consolas" w:eastAsia="Times New Roman" w:hAnsi="Consolas" w:cs="Times New Roman"/>
+          <w:color w:val="D4D4D4"/>
+          <w:sz w:val="21"/>
+          <w:szCs w:val="21"/>
+        </w:rPr>
+      </w:pPr>
+      <w:r>
+        <w:rPr>
+          <w:rFonts w:ascii="Consolas" w:eastAsia="Times New Roman" w:hAnsi="Consolas" w:cs="Times New Roman"/>
+          <w:color w:val="D4D4D4"/>
+          <w:sz w:val="21"/>
+          <w:szCs w:val="21"/>
+        </w:rPr>
+        <w:t xml:space="preserve">    </w:t>
+      </w:r>
+      <w:proofErr w:type="gramStart"/>
+      <w:r>
+        <w:rPr>
+          <w:rFonts w:ascii="Consolas" w:eastAsia="Times New Roman" w:hAnsi="Consolas" w:cs="Times New Roman"/>
+          <w:color w:val="C586C0"/>
+          <w:sz w:val="21"/>
+          <w:szCs w:val="21"/>
+        </w:rPr>
+        <w:t>while</w:t>
+      </w:r>
+      <w:proofErr w:type="gramEnd"/>
+      <w:r>
+        <w:rPr>
+          <w:rFonts w:ascii="Consolas" w:eastAsia="Times New Roman" w:hAnsi="Consolas" w:cs="Times New Roman"/>
+          <w:color w:val="D4D4D4"/>
+          <w:sz w:val="21"/>
+          <w:szCs w:val="21"/>
+        </w:rPr>
+        <w:t xml:space="preserve"> </w:t>
+      </w:r>
+      <w:r>
+        <w:rPr>
+          <w:rFonts w:ascii="Consolas" w:eastAsia="Times New Roman" w:hAnsi="Consolas" w:cs="Times New Roman"/>
+          <w:color w:val="569CD6"/>
+          <w:sz w:val="21"/>
+          <w:szCs w:val="21"/>
+        </w:rPr>
+        <w:t>not</w:t>
+      </w:r>
+      <w:r>
+        <w:rPr>
+          <w:rFonts w:ascii="Consolas" w:eastAsia="Times New Roman" w:hAnsi="Consolas" w:cs="Times New Roman"/>
+          <w:color w:val="D4D4D4"/>
+          <w:sz w:val="21"/>
+          <w:szCs w:val="21"/>
+        </w:rPr>
+        <w:t xml:space="preserve"> </w:t>
+      </w:r>
+      <w:proofErr w:type="spellStart"/>
+      <w:r>
+        <w:rPr>
+          <w:rFonts w:ascii="Consolas" w:eastAsia="Times New Roman" w:hAnsi="Consolas" w:cs="Times New Roman"/>
+          <w:color w:val="9CDCFE"/>
+          <w:sz w:val="21"/>
+          <w:szCs w:val="21"/>
+        </w:rPr>
+        <w:t>found_prime</w:t>
+      </w:r>
+      <w:proofErr w:type="spellEnd"/>
+      <w:r>
+        <w:rPr>
+          <w:rFonts w:ascii="Consolas" w:eastAsia="Times New Roman" w:hAnsi="Consolas" w:cs="Times New Roman"/>
+          <w:color w:val="D4D4D4"/>
+          <w:sz w:val="21"/>
+          <w:szCs w:val="21"/>
+        </w:rPr>
+        <w:t>:</w:t>
+      </w:r>
+    </w:p>
+    <w:p>
+      <w:pPr>
+        <w:shd w:val="clear" w:color="auto" w:fill="1E1E1E"/>
+        <w:spacing w:after="0" w:line="285" w:lineRule="atLeast"/>
+        <w:rPr>
+          <w:rFonts w:ascii="Consolas" w:eastAsia="Times New Roman" w:hAnsi="Consolas" w:cs="Times New Roman"/>
+          <w:color w:val="D4D4D4"/>
+          <w:sz w:val="21"/>
+          <w:szCs w:val="21"/>
+        </w:rPr>
+      </w:pPr>
+      <w:r>
+        <w:rPr>
+          <w:rFonts w:ascii="Consolas" w:eastAsia="Times New Roman" w:hAnsi="Consolas" w:cs="Times New Roman"/>
+          <w:color w:val="D4D4D4"/>
+          <w:sz w:val="21"/>
+          <w:szCs w:val="21"/>
+        </w:rPr>
+        <w:t xml:space="preserve">        </w:t>
+      </w:r>
+      <w:r>
+        <w:rPr>
+          <w:rFonts w:ascii="Consolas" w:eastAsia="Times New Roman" w:hAnsi="Consolas" w:cs="Times New Roman"/>
+          <w:color w:val="9CDCFE"/>
+          <w:sz w:val="21"/>
+          <w:szCs w:val="21"/>
+        </w:rPr>
+        <w:t>p</w:t>
+      </w:r>
+      <w:r>
+        <w:rPr>
+          <w:rFonts w:ascii="Consolas" w:eastAsia="Times New Roman" w:hAnsi="Consolas" w:cs="Times New Roman"/>
+          <w:color w:val="D4D4D4"/>
+          <w:sz w:val="21"/>
+          <w:szCs w:val="21"/>
+        </w:rPr>
+        <w:t xml:space="preserve"> = </w:t>
+      </w:r>
+      <w:proofErr w:type="spellStart"/>
+      <w:proofErr w:type="gramStart"/>
+      <w:r>
+        <w:rPr>
+          <w:rFonts w:ascii="Consolas" w:eastAsia="Times New Roman" w:hAnsi="Consolas" w:cs="Times New Roman"/>
+          <w:color w:val="9CDCFE"/>
+          <w:sz w:val="21"/>
+          <w:szCs w:val="21"/>
+        </w:rPr>
+        <w:t>randint</w:t>
+      </w:r>
+      <w:proofErr w:type="spellEnd"/>
+      <w:r>
+        <w:rPr>
+          <w:rFonts w:ascii="Consolas" w:eastAsia="Times New Roman" w:hAnsi="Consolas" w:cs="Times New Roman"/>
+          <w:color w:val="D4D4D4"/>
+          <w:sz w:val="21"/>
+          <w:szCs w:val="21"/>
+        </w:rPr>
+        <w:t>(</w:t>
+      </w:r>
+      <w:proofErr w:type="gramEnd"/>
+      <w:r>
+        <w:rPr>
+          <w:rFonts w:ascii="Consolas" w:eastAsia="Times New Roman" w:hAnsi="Consolas" w:cs="Times New Roman"/>
+          <w:color w:val="B5CEA8"/>
+          <w:sz w:val="21"/>
+          <w:szCs w:val="21"/>
+        </w:rPr>
+        <w:t>2</w:t>
+      </w:r>
+      <w:r>
+        <w:rPr>
+          <w:rFonts w:ascii="Consolas" w:eastAsia="Times New Roman" w:hAnsi="Consolas" w:cs="Times New Roman"/>
+          <w:color w:val="D4D4D4"/>
+          <w:sz w:val="21"/>
+          <w:szCs w:val="21"/>
+        </w:rPr>
+        <w:t>**(</w:t>
+      </w:r>
+      <w:r>
+        <w:rPr>
+          <w:rFonts w:ascii="Consolas" w:eastAsia="Times New Roman" w:hAnsi="Consolas" w:cs="Times New Roman"/>
+          <w:color w:val="9CDCFE"/>
+          <w:sz w:val="21"/>
+          <w:szCs w:val="21"/>
+        </w:rPr>
+        <w:t>n</w:t>
+      </w:r>
+      <w:r>
+        <w:rPr>
+          <w:rFonts w:ascii="Consolas" w:eastAsia="Times New Roman" w:hAnsi="Consolas" w:cs="Times New Roman"/>
+          <w:color w:val="D4D4D4"/>
+          <w:sz w:val="21"/>
+          <w:szCs w:val="21"/>
+        </w:rPr>
+        <w:t>-</w:t>
+      </w:r>
+      <w:r>
+        <w:rPr>
+          <w:rFonts w:ascii="Consolas" w:eastAsia="Times New Roman" w:hAnsi="Consolas" w:cs="Times New Roman"/>
+          <w:color w:val="B5CEA8"/>
+          <w:sz w:val="21"/>
+          <w:szCs w:val="21"/>
+        </w:rPr>
+        <w:t>1</w:t>
+      </w:r>
+      <w:r>
+        <w:rPr>
+          <w:rFonts w:ascii="Consolas" w:eastAsia="Times New Roman" w:hAnsi="Consolas" w:cs="Times New Roman"/>
+          <w:color w:val="D4D4D4"/>
+          <w:sz w:val="21"/>
+          <w:szCs w:val="21"/>
+        </w:rPr>
+        <w:t xml:space="preserve">), </w:t>
+      </w:r>
+      <w:r>
+        <w:rPr>
+          <w:rFonts w:ascii="Consolas" w:eastAsia="Times New Roman" w:hAnsi="Consolas" w:cs="Times New Roman"/>
+          <w:color w:val="B5CEA8"/>
+          <w:sz w:val="21"/>
+          <w:szCs w:val="21"/>
+        </w:rPr>
+        <w:t>2</w:t>
+      </w:r>
+      <w:r>
+        <w:rPr>
+          <w:rFonts w:ascii="Consolas" w:eastAsia="Times New Roman" w:hAnsi="Consolas" w:cs="Times New Roman"/>
+          <w:color w:val="D4D4D4"/>
+          <w:sz w:val="21"/>
+          <w:szCs w:val="21"/>
+        </w:rPr>
+        <w:t>**</w:t>
+      </w:r>
+      <w:r>
+        <w:rPr>
+          <w:rFonts w:ascii="Consolas" w:eastAsia="Times New Roman" w:hAnsi="Consolas" w:cs="Times New Roman"/>
+          <w:color w:val="9CDCFE"/>
+          <w:sz w:val="21"/>
+          <w:szCs w:val="21"/>
+        </w:rPr>
+        <w:t>n</w:t>
+      </w:r>
+      <w:r>
+        <w:rPr>
+          <w:rFonts w:ascii="Consolas" w:eastAsia="Times New Roman" w:hAnsi="Consolas" w:cs="Times New Roman"/>
+          <w:color w:val="D4D4D4"/>
+          <w:sz w:val="21"/>
+          <w:szCs w:val="21"/>
+        </w:rPr>
+        <w:t>-</w:t>
+      </w:r>
+      <w:r>
+        <w:rPr>
+          <w:rFonts w:ascii="Consolas" w:eastAsia="Times New Roman" w:hAnsi="Consolas" w:cs="Times New Roman"/>
+          <w:color w:val="B5CEA8"/>
+          <w:sz w:val="21"/>
+          <w:szCs w:val="21"/>
+        </w:rPr>
+        <w:t>1</w:t>
+      </w:r>
+      <w:r>
+        <w:rPr>
+          <w:rFonts w:ascii="Consolas" w:eastAsia="Times New Roman" w:hAnsi="Consolas" w:cs="Times New Roman"/>
+          <w:color w:val="D4D4D4"/>
+          <w:sz w:val="21"/>
+          <w:szCs w:val="21"/>
+        </w:rPr>
+        <w:t>)</w:t>
+      </w:r>
+    </w:p>
+    <w:p>
+      <w:pPr>
+        <w:shd w:val="clear" w:color="auto" w:fill="1E1E1E"/>
+        <w:spacing w:after="0" w:line="285" w:lineRule="atLeast"/>
+        <w:rPr>
+          <w:rFonts w:ascii="Consolas" w:eastAsia="Times New Roman" w:hAnsi="Consolas" w:cs="Times New Roman"/>
+          <w:color w:val="D4D4D4"/>
+          <w:sz w:val="21"/>
+          <w:szCs w:val="21"/>
+        </w:rPr>
+      </w:pPr>
+      <w:r>
+        <w:rPr>
+          <w:rFonts w:ascii="Consolas" w:eastAsia="Times New Roman" w:hAnsi="Consolas" w:cs="Times New Roman"/>
+          <w:color w:val="D4D4D4"/>
+          <w:sz w:val="21"/>
+          <w:szCs w:val="21"/>
+        </w:rPr>
+        <w:t xml:space="preserve">        </w:t>
+      </w:r>
+      <w:proofErr w:type="gramStart"/>
+      <w:r>
+        <w:rPr>
+          <w:rFonts w:ascii="Consolas" w:eastAsia="Times New Roman" w:hAnsi="Consolas" w:cs="Times New Roman"/>
+          <w:color w:val="C586C0"/>
+          <w:sz w:val="21"/>
+          <w:szCs w:val="21"/>
+        </w:rPr>
+        <w:t>if</w:t>
+      </w:r>
+      <w:proofErr w:type="gramEnd"/>
+      <w:r>
+        <w:rPr>
+          <w:rFonts w:ascii="Consolas" w:eastAsia="Times New Roman" w:hAnsi="Consolas" w:cs="Times New Roman"/>
+          <w:color w:val="D4D4D4"/>
+          <w:sz w:val="21"/>
+          <w:szCs w:val="21"/>
+        </w:rPr>
+        <w:t xml:space="preserve"> </w:t>
+      </w:r>
+      <w:proofErr w:type="spellStart"/>
+      <w:r>
+        <w:rPr>
+          <w:rFonts w:ascii="Consolas" w:eastAsia="Times New Roman" w:hAnsi="Consolas" w:cs="Times New Roman"/>
+          <w:color w:val="DCDCAA"/>
+          <w:sz w:val="21"/>
+          <w:szCs w:val="21"/>
+        </w:rPr>
+        <w:t>is_prime_optimized</w:t>
+      </w:r>
+      <w:proofErr w:type="spellEnd"/>
+      <w:r>
+        <w:rPr>
+          <w:rFonts w:ascii="Consolas" w:eastAsia="Times New Roman" w:hAnsi="Consolas" w:cs="Times New Roman"/>
+          <w:color w:val="D4D4D4"/>
+          <w:sz w:val="21"/>
+          <w:szCs w:val="21"/>
+        </w:rPr>
+        <w:t>(</w:t>
+      </w:r>
+      <w:r>
+        <w:rPr>
+          <w:rFonts w:ascii="Consolas" w:eastAsia="Times New Roman" w:hAnsi="Consolas" w:cs="Times New Roman"/>
+          <w:color w:val="9CDCFE"/>
+          <w:sz w:val="21"/>
+          <w:szCs w:val="21"/>
+        </w:rPr>
+        <w:t>p</w:t>
+      </w:r>
+      <w:r>
+        <w:rPr>
+          <w:rFonts w:ascii="Consolas" w:eastAsia="Times New Roman" w:hAnsi="Consolas" w:cs="Times New Roman"/>
+          <w:color w:val="D4D4D4"/>
+          <w:sz w:val="21"/>
+          <w:szCs w:val="21"/>
+        </w:rPr>
+        <w:t xml:space="preserve">, </w:t>
+      </w:r>
+      <w:proofErr w:type="spellStart"/>
+      <w:r>
+        <w:rPr>
+          <w:rFonts w:ascii="Consolas" w:eastAsia="Times New Roman" w:hAnsi="Consolas" w:cs="Times New Roman"/>
+          <w:color w:val="9CDCFE"/>
+          <w:sz w:val="21"/>
+          <w:szCs w:val="21"/>
+        </w:rPr>
+        <w:t>tests_count</w:t>
+      </w:r>
+      <w:proofErr w:type="spellEnd"/>
+      <w:r>
+        <w:rPr>
+          <w:rFonts w:ascii="Consolas" w:eastAsia="Times New Roman" w:hAnsi="Consolas" w:cs="Times New Roman"/>
+          <w:color w:val="D4D4D4"/>
+          <w:sz w:val="21"/>
+          <w:szCs w:val="21"/>
+        </w:rPr>
+        <w:t>):</w:t>
+      </w:r>
+    </w:p>
+    <w:p>
+      <w:pPr>
+        <w:shd w:val="clear" w:color="auto" w:fill="1E1E1E"/>
+        <w:spacing w:after="0" w:line="285" w:lineRule="atLeast"/>
+        <w:rPr>
+          <w:rFonts w:ascii="Consolas" w:eastAsia="Times New Roman" w:hAnsi="Consolas" w:cs="Times New Roman"/>
+          <w:color w:val="D4D4D4"/>
+          <w:sz w:val="21"/>
+          <w:szCs w:val="21"/>
+        </w:rPr>
+      </w:pPr>
+      <w:r>
+        <w:rPr>
+          <w:rFonts w:ascii="Consolas" w:eastAsia="Times New Roman" w:hAnsi="Consolas" w:cs="Times New Roman"/>
+          <w:color w:val="D4D4D4"/>
+          <w:sz w:val="21"/>
+          <w:szCs w:val="21"/>
+        </w:rPr>
+        <w:t xml:space="preserve">            </w:t>
+      </w:r>
+      <w:proofErr w:type="gramStart"/>
+      <w:r>
+        <w:rPr>
+          <w:rFonts w:ascii="Consolas" w:eastAsia="Times New Roman" w:hAnsi="Consolas" w:cs="Times New Roman"/>
+          <w:color w:val="C586C0"/>
+          <w:sz w:val="21"/>
+          <w:szCs w:val="21"/>
+        </w:rPr>
+        <w:t>return</w:t>
+      </w:r>
+      <w:proofErr w:type="gramEnd"/>
+      <w:r>
+        <w:rPr>
+          <w:rFonts w:ascii="Consolas" w:eastAsia="Times New Roman" w:hAnsi="Consolas" w:cs="Times New Roman"/>
+          <w:color w:val="D4D4D4"/>
+          <w:sz w:val="21"/>
+          <w:szCs w:val="21"/>
+        </w:rPr>
+        <w:t xml:space="preserve"> </w:t>
+      </w:r>
+      <w:r>
+        <w:rPr>
+          <w:rFonts w:ascii="Consolas" w:eastAsia="Times New Roman" w:hAnsi="Consolas" w:cs="Times New Roman"/>
+          <w:color w:val="9CDCFE"/>
+          <w:sz w:val="21"/>
+          <w:szCs w:val="21"/>
+        </w:rPr>
+        <w:t>p</w:t>
+      </w:r>
+    </w:p>
+    <w:p>
+      <w:pPr>
+        <w:rPr>
+          <w:rFonts w:asciiTheme="majorBidi" w:hAnsiTheme="majorBidi" w:cstheme="majorBidi"/>
+        </w:rPr>
+      </w:pPr>
+      <w:r>
+        <w:rPr>
+          <w:rFonts w:asciiTheme="majorBidi" w:hAnsiTheme="majorBidi" w:cstheme="majorBidi"/>
+        </w:rPr>
+        <w:t xml:space="preserve"> It generates random integer that has n bits and loop until the generated random is prime</w:t>
+      </w:r>
+    </w:p>
+    <w:p>
+      <w:pPr>
+        <w:rPr>
+          <w:rFonts w:asciiTheme="majorBidi" w:hAnsiTheme="majorBidi" w:cstheme="majorBidi"/>
+          <w:b/>
+          <w:bCs/>
+        </w:rPr>
+      </w:pPr>
+      <w:r>
+        <w:rPr>
+          <w:rFonts w:asciiTheme="majorBidi" w:hAnsiTheme="majorBidi" w:cstheme="majorBidi"/>
+          <w:b/>
+          <w:bCs/>
+        </w:rPr>
+        <w:t>For checking the primality of a number</w:t>
+      </w:r>
+      <w:r>
+        <w:rPr>
+          <w:rFonts w:asciiTheme="majorBidi" w:hAnsiTheme="majorBidi" w:cstheme="majorBidi"/>
+        </w:rPr>
+        <w:t xml:space="preserve">, we use the </w:t>
+      </w:r>
+      <w:r>
+        <w:rPr>
+          <w:rFonts w:asciiTheme="majorBidi" w:hAnsiTheme="majorBidi" w:cstheme="majorBidi"/>
+          <w:b/>
+          <w:bCs/>
+        </w:rPr>
+        <w:t xml:space="preserve">Fermat’s Little Theorem, </w:t>
+      </w:r>
+    </w:p>
+    <w:p>
+      <w:pPr>
+        <w:rPr>
+          <w:rFonts w:asciiTheme="majorBidi" w:hAnsiTheme="majorBidi" w:cstheme="majorBidi"/>
+        </w:rPr>
+      </w:pPr>
+      <w:r>
+        <w:rPr>
+          <w:rFonts w:asciiTheme="majorBidi" w:hAnsiTheme="majorBidi" w:cstheme="majorBidi"/>
+        </w:rPr>
+        <w:t>With test count =10000</w:t>
+      </w:r>
+    </w:p>
+    <w:p>
+      <w:pPr>
+        <w:shd w:val="clear" w:color="auto" w:fill="1E1E1E"/>
+        <w:spacing w:after="0" w:line="285" w:lineRule="atLeast"/>
+        <w:rPr>
+          <w:rFonts w:ascii="Consolas" w:eastAsia="Times New Roman" w:hAnsi="Consolas" w:cs="Times New Roman"/>
+          <w:color w:val="D4D4D4"/>
+          <w:sz w:val="21"/>
+          <w:szCs w:val="21"/>
+        </w:rPr>
+      </w:pPr>
+      <w:proofErr w:type="spellStart"/>
+      <w:proofErr w:type="gramStart"/>
+      <w:r>
+        <w:rPr>
+          <w:rFonts w:ascii="Consolas" w:eastAsia="Times New Roman" w:hAnsi="Consolas" w:cs="Times New Roman"/>
+          <w:color w:val="569CD6"/>
+          <w:sz w:val="21"/>
+          <w:szCs w:val="21"/>
+        </w:rPr>
+        <w:t>def</w:t>
+      </w:r>
+      <w:proofErr w:type="spellEnd"/>
+      <w:proofErr w:type="gramEnd"/>
+      <w:r>
+        <w:rPr>
+          <w:rFonts w:ascii="Consolas" w:eastAsia="Times New Roman" w:hAnsi="Consolas" w:cs="Times New Roman"/>
+          <w:color w:val="D4D4D4"/>
+          <w:sz w:val="21"/>
+          <w:szCs w:val="21"/>
+        </w:rPr>
+        <w:t xml:space="preserve"> </w:t>
+      </w:r>
+      <w:proofErr w:type="spellStart"/>
+      <w:r>
+        <w:rPr>
+          <w:rFonts w:ascii="Consolas" w:eastAsia="Times New Roman" w:hAnsi="Consolas" w:cs="Times New Roman"/>
+          <w:color w:val="DCDCAA"/>
+          <w:sz w:val="21"/>
+          <w:szCs w:val="21"/>
+        </w:rPr>
+        <w:t>is_prime_optimized</w:t>
+      </w:r>
+      <w:proofErr w:type="spellEnd"/>
+      <w:r>
+        <w:rPr>
+          <w:rFonts w:ascii="Consolas" w:eastAsia="Times New Roman" w:hAnsi="Consolas" w:cs="Times New Roman"/>
+          <w:color w:val="D4D4D4"/>
+          <w:sz w:val="21"/>
+          <w:szCs w:val="21"/>
+        </w:rPr>
+        <w:t>(</w:t>
+      </w:r>
+      <w:r>
+        <w:rPr>
+          <w:rFonts w:ascii="Consolas" w:eastAsia="Times New Roman" w:hAnsi="Consolas" w:cs="Times New Roman"/>
+          <w:color w:val="9CDCFE"/>
+          <w:sz w:val="21"/>
+          <w:szCs w:val="21"/>
+        </w:rPr>
+        <w:t>n</w:t>
+      </w:r>
+      <w:r>
+        <w:rPr>
+          <w:rFonts w:ascii="Consolas" w:eastAsia="Times New Roman" w:hAnsi="Consolas" w:cs="Times New Roman"/>
+          <w:color w:val="D4D4D4"/>
+          <w:sz w:val="21"/>
+          <w:szCs w:val="21"/>
+        </w:rPr>
+        <w:t xml:space="preserve">, </w:t>
+      </w:r>
+      <w:proofErr w:type="spellStart"/>
+      <w:r>
+        <w:rPr>
+          <w:rFonts w:ascii="Consolas" w:eastAsia="Times New Roman" w:hAnsi="Consolas" w:cs="Times New Roman"/>
+          <w:color w:val="9CDCFE"/>
+          <w:sz w:val="21"/>
+          <w:szCs w:val="21"/>
+        </w:rPr>
+        <w:t>testsNumber</w:t>
+      </w:r>
+      <w:proofErr w:type="spellEnd"/>
+      <w:r>
+        <w:rPr>
+          <w:rFonts w:ascii="Consolas" w:eastAsia="Times New Roman" w:hAnsi="Consolas" w:cs="Times New Roman"/>
+          <w:color w:val="D4D4D4"/>
+          <w:sz w:val="21"/>
+          <w:szCs w:val="21"/>
+        </w:rPr>
+        <w:t>):</w:t>
+      </w:r>
+    </w:p>
+    <w:p>
+      <w:pPr>
+        <w:shd w:val="clear" w:color="auto" w:fill="1E1E1E"/>
+        <w:spacing w:after="0" w:line="285" w:lineRule="atLeast"/>
+        <w:rPr>
+          <w:rFonts w:ascii="Consolas" w:eastAsia="Times New Roman" w:hAnsi="Consolas" w:cs="Times New Roman"/>
+          <w:color w:val="D4D4D4"/>
+          <w:sz w:val="21"/>
+          <w:szCs w:val="21"/>
+        </w:rPr>
+      </w:pPr>
+      <w:r>
+        <w:rPr>
+          <w:rFonts w:ascii="Consolas" w:eastAsia="Times New Roman" w:hAnsi="Consolas" w:cs="Times New Roman"/>
+          <w:color w:val="D4D4D4"/>
+          <w:sz w:val="21"/>
+          <w:szCs w:val="21"/>
+        </w:rPr>
+        <w:t xml:space="preserve">    </w:t>
+      </w:r>
+      <w:r>
+        <w:rPr>
+          <w:rFonts w:ascii="Consolas" w:eastAsia="Times New Roman" w:hAnsi="Consolas" w:cs="Times New Roman"/>
+          <w:color w:val="6A9955"/>
+          <w:sz w:val="21"/>
+          <w:szCs w:val="21"/>
+        </w:rPr>
+        <w:t xml:space="preserve">## applying </w:t>
+      </w:r>
+      <w:proofErr w:type="spellStart"/>
+      <w:proofErr w:type="gramStart"/>
+      <w:r>
+        <w:rPr>
+          <w:rFonts w:ascii="Consolas" w:eastAsia="Times New Roman" w:hAnsi="Consolas" w:cs="Times New Roman"/>
+          <w:color w:val="6A9955"/>
+          <w:sz w:val="21"/>
+          <w:szCs w:val="21"/>
+        </w:rPr>
+        <w:t>fermat's</w:t>
+      </w:r>
+      <w:proofErr w:type="spellEnd"/>
+      <w:proofErr w:type="gramEnd"/>
+      <w:r>
+        <w:rPr>
+          <w:rFonts w:ascii="Consolas" w:eastAsia="Times New Roman" w:hAnsi="Consolas" w:cs="Times New Roman"/>
+          <w:color w:val="6A9955"/>
+          <w:sz w:val="21"/>
+          <w:szCs w:val="21"/>
+        </w:rPr>
+        <w:t xml:space="preserve"> primality test</w:t>
+      </w:r>
+    </w:p>
+    <w:p>
+      <w:pPr>
+        <w:shd w:val="clear" w:color="auto" w:fill="1E1E1E"/>
+        <w:spacing w:after="0" w:line="285" w:lineRule="atLeast"/>
+        <w:rPr>
+          <w:rFonts w:ascii="Consolas" w:eastAsia="Times New Roman" w:hAnsi="Consolas" w:cs="Times New Roman"/>
+          <w:color w:val="D4D4D4"/>
+          <w:sz w:val="21"/>
+          <w:szCs w:val="21"/>
+        </w:rPr>
+      </w:pPr>
+      <w:r>
+        <w:rPr>
+          <w:rFonts w:ascii="Consolas" w:eastAsia="Times New Roman" w:hAnsi="Consolas" w:cs="Times New Roman"/>
+          <w:color w:val="D4D4D4"/>
+          <w:sz w:val="21"/>
+          <w:szCs w:val="21"/>
+        </w:rPr>
+        <w:t xml:space="preserve">    </w:t>
+      </w:r>
+      <w:proofErr w:type="gramStart"/>
+      <w:r>
+        <w:rPr>
+          <w:rFonts w:ascii="Consolas" w:eastAsia="Times New Roman" w:hAnsi="Consolas" w:cs="Times New Roman"/>
+          <w:color w:val="C586C0"/>
+          <w:sz w:val="21"/>
+          <w:szCs w:val="21"/>
+        </w:rPr>
+        <w:t>if</w:t>
+      </w:r>
+      <w:proofErr w:type="gramEnd"/>
+      <w:r>
+        <w:rPr>
+          <w:rFonts w:ascii="Consolas" w:eastAsia="Times New Roman" w:hAnsi="Consolas" w:cs="Times New Roman"/>
+          <w:color w:val="D4D4D4"/>
+          <w:sz w:val="21"/>
+          <w:szCs w:val="21"/>
+        </w:rPr>
+        <w:t xml:space="preserve"> </w:t>
+      </w:r>
+      <w:r>
+        <w:rPr>
+          <w:rFonts w:ascii="Consolas" w:eastAsia="Times New Roman" w:hAnsi="Consolas" w:cs="Times New Roman"/>
+          <w:color w:val="9CDCFE"/>
+          <w:sz w:val="21"/>
+          <w:szCs w:val="21"/>
+        </w:rPr>
+        <w:t>n</w:t>
+      </w:r>
+      <w:r>
+        <w:rPr>
+          <w:rFonts w:ascii="Consolas" w:eastAsia="Times New Roman" w:hAnsi="Consolas" w:cs="Times New Roman"/>
+          <w:color w:val="D4D4D4"/>
+          <w:sz w:val="21"/>
+          <w:szCs w:val="21"/>
+        </w:rPr>
+        <w:t xml:space="preserve"> == </w:t>
+      </w:r>
+      <w:r>
+        <w:rPr>
+          <w:rFonts w:ascii="Consolas" w:eastAsia="Times New Roman" w:hAnsi="Consolas" w:cs="Times New Roman"/>
+          <w:color w:val="B5CEA8"/>
+          <w:sz w:val="21"/>
+          <w:szCs w:val="21"/>
+        </w:rPr>
+        <w:t>1</w:t>
+      </w:r>
+      <w:r>
+        <w:rPr>
+          <w:rFonts w:ascii="Consolas" w:eastAsia="Times New Roman" w:hAnsi="Consolas" w:cs="Times New Roman"/>
+          <w:color w:val="D4D4D4"/>
+          <w:sz w:val="21"/>
+          <w:szCs w:val="21"/>
+        </w:rPr>
+        <w:t>:</w:t>
+      </w:r>
+    </w:p>
+    <w:p>
+      <w:pPr>
+        <w:shd w:val="clear" w:color="auto" w:fill="1E1E1E"/>
+        <w:spacing w:after="0" w:line="285" w:lineRule="atLeast"/>
+        <w:rPr>
+          <w:rFonts w:ascii="Consolas" w:eastAsia="Times New Roman" w:hAnsi="Consolas" w:cs="Times New Roman"/>
+          <w:color w:val="D4D4D4"/>
+          <w:sz w:val="21"/>
+          <w:szCs w:val="21"/>
+        </w:rPr>
+      </w:pPr>
+      <w:r>
+        <w:rPr>
+          <w:rFonts w:ascii="Consolas" w:eastAsia="Times New Roman" w:hAnsi="Consolas" w:cs="Times New Roman"/>
+          <w:color w:val="D4D4D4"/>
+          <w:sz w:val="21"/>
+          <w:szCs w:val="21"/>
+        </w:rPr>
+        <w:t xml:space="preserve">        </w:t>
+      </w:r>
+      <w:proofErr w:type="gramStart"/>
+      <w:r>
+        <w:rPr>
+          <w:rFonts w:ascii="Consolas" w:eastAsia="Times New Roman" w:hAnsi="Consolas" w:cs="Times New Roman"/>
+          <w:color w:val="C586C0"/>
+          <w:sz w:val="21"/>
+          <w:szCs w:val="21"/>
+        </w:rPr>
+        <w:t>return</w:t>
+      </w:r>
+      <w:proofErr w:type="gramEnd"/>
+      <w:r>
+        <w:rPr>
+          <w:rFonts w:ascii="Consolas" w:eastAsia="Times New Roman" w:hAnsi="Consolas" w:cs="Times New Roman"/>
+          <w:color w:val="D4D4D4"/>
+          <w:sz w:val="21"/>
+          <w:szCs w:val="21"/>
+        </w:rPr>
+        <w:t xml:space="preserve"> </w:t>
+      </w:r>
+      <w:r>
+        <w:rPr>
+          <w:rFonts w:ascii="Consolas" w:eastAsia="Times New Roman" w:hAnsi="Consolas" w:cs="Times New Roman"/>
+          <w:color w:val="569CD6"/>
+          <w:sz w:val="21"/>
+          <w:szCs w:val="21"/>
+        </w:rPr>
+        <w:t>False</w:t>
+      </w:r>
+    </w:p>
+    <w:p>
+      <w:pPr>
+        <w:shd w:val="clear" w:color="auto" w:fill="1E1E1E"/>
+        <w:spacing w:after="0" w:line="285" w:lineRule="atLeast"/>
+        <w:rPr>
+          <w:rFonts w:ascii="Consolas" w:eastAsia="Times New Roman" w:hAnsi="Consolas" w:cs="Times New Roman"/>
+          <w:color w:val="D4D4D4"/>
+          <w:sz w:val="21"/>
+          <w:szCs w:val="21"/>
+        </w:rPr>
+      </w:pPr>
+      <w:r>
+        <w:rPr>
+          <w:rFonts w:ascii="Consolas" w:eastAsia="Times New Roman" w:hAnsi="Consolas" w:cs="Times New Roman"/>
+          <w:color w:val="D4D4D4"/>
+          <w:sz w:val="21"/>
+          <w:szCs w:val="21"/>
+        </w:rPr>
+        <w:t xml:space="preserve">    </w:t>
+      </w:r>
+      <w:proofErr w:type="gramStart"/>
+      <w:r>
+        <w:rPr>
+          <w:rFonts w:ascii="Consolas" w:eastAsia="Times New Roman" w:hAnsi="Consolas" w:cs="Times New Roman"/>
+          <w:color w:val="C586C0"/>
+          <w:sz w:val="21"/>
+          <w:szCs w:val="21"/>
+        </w:rPr>
+        <w:t>if</w:t>
+      </w:r>
+      <w:proofErr w:type="gramEnd"/>
+      <w:r>
+        <w:rPr>
+          <w:rFonts w:ascii="Consolas" w:eastAsia="Times New Roman" w:hAnsi="Consolas" w:cs="Times New Roman"/>
+          <w:color w:val="D4D4D4"/>
+          <w:sz w:val="21"/>
+          <w:szCs w:val="21"/>
+        </w:rPr>
+        <w:t xml:space="preserve"> </w:t>
+      </w:r>
+      <w:proofErr w:type="spellStart"/>
+      <w:r>
+        <w:rPr>
+          <w:rFonts w:ascii="Consolas" w:eastAsia="Times New Roman" w:hAnsi="Consolas" w:cs="Times New Roman"/>
+          <w:color w:val="9CDCFE"/>
+          <w:sz w:val="21"/>
+          <w:szCs w:val="21"/>
+        </w:rPr>
+        <w:t>testsNumber</w:t>
+      </w:r>
+      <w:proofErr w:type="spellEnd"/>
+      <w:r>
+        <w:rPr>
+          <w:rFonts w:ascii="Consolas" w:eastAsia="Times New Roman" w:hAnsi="Consolas" w:cs="Times New Roman"/>
+          <w:color w:val="D4D4D4"/>
+          <w:sz w:val="21"/>
+          <w:szCs w:val="21"/>
+        </w:rPr>
+        <w:t xml:space="preserve"> &gt;= </w:t>
+      </w:r>
+      <w:r>
+        <w:rPr>
+          <w:rFonts w:ascii="Consolas" w:eastAsia="Times New Roman" w:hAnsi="Consolas" w:cs="Times New Roman"/>
+          <w:color w:val="9CDCFE"/>
+          <w:sz w:val="21"/>
+          <w:szCs w:val="21"/>
+        </w:rPr>
+        <w:t>n</w:t>
+      </w:r>
+      <w:r>
+        <w:rPr>
+          <w:rFonts w:ascii="Consolas" w:eastAsia="Times New Roman" w:hAnsi="Consolas" w:cs="Times New Roman"/>
+          <w:color w:val="D4D4D4"/>
+          <w:sz w:val="21"/>
+          <w:szCs w:val="21"/>
+        </w:rPr>
+        <w:t>:</w:t>
+      </w:r>
+    </w:p>
+    <w:p>
+      <w:pPr>
+        <w:shd w:val="clear" w:color="auto" w:fill="1E1E1E"/>
+        <w:spacing w:after="0" w:line="285" w:lineRule="atLeast"/>
+        <w:rPr>
+          <w:rFonts w:ascii="Consolas" w:eastAsia="Times New Roman" w:hAnsi="Consolas" w:cs="Times New Roman"/>
+          <w:color w:val="D4D4D4"/>
+          <w:sz w:val="21"/>
+          <w:szCs w:val="21"/>
+        </w:rPr>
+      </w:pPr>
+      <w:r>
+        <w:rPr>
+          <w:rFonts w:ascii="Consolas" w:eastAsia="Times New Roman" w:hAnsi="Consolas" w:cs="Times New Roman"/>
+          <w:color w:val="D4D4D4"/>
+          <w:sz w:val="21"/>
+          <w:szCs w:val="21"/>
+        </w:rPr>
+        <w:t xml:space="preserve">        </w:t>
+      </w:r>
+      <w:proofErr w:type="spellStart"/>
+      <w:proofErr w:type="gramStart"/>
+      <w:r>
+        <w:rPr>
+          <w:rFonts w:ascii="Consolas" w:eastAsia="Times New Roman" w:hAnsi="Consolas" w:cs="Times New Roman"/>
+          <w:color w:val="9CDCFE"/>
+          <w:sz w:val="21"/>
+          <w:szCs w:val="21"/>
+        </w:rPr>
+        <w:t>testsNumber</w:t>
+      </w:r>
+      <w:proofErr w:type="spellEnd"/>
+      <w:proofErr w:type="gramEnd"/>
+      <w:r>
+        <w:rPr>
+          <w:rFonts w:ascii="Consolas" w:eastAsia="Times New Roman" w:hAnsi="Consolas" w:cs="Times New Roman"/>
+          <w:color w:val="D4D4D4"/>
+          <w:sz w:val="21"/>
+          <w:szCs w:val="21"/>
+        </w:rPr>
+        <w:t xml:space="preserve"> = </w:t>
+      </w:r>
+      <w:r>
+        <w:rPr>
+          <w:rFonts w:ascii="Consolas" w:eastAsia="Times New Roman" w:hAnsi="Consolas" w:cs="Times New Roman"/>
+          <w:color w:val="9CDCFE"/>
+          <w:sz w:val="21"/>
+          <w:szCs w:val="21"/>
+        </w:rPr>
+        <w:t>n</w:t>
+      </w:r>
+      <w:r>
+        <w:rPr>
+          <w:rFonts w:ascii="Consolas" w:eastAsia="Times New Roman" w:hAnsi="Consolas" w:cs="Times New Roman"/>
+          <w:color w:val="D4D4D4"/>
+          <w:sz w:val="21"/>
+          <w:szCs w:val="21"/>
+        </w:rPr>
+        <w:t xml:space="preserve"> - </w:t>
+      </w:r>
+      <w:r>
+        <w:rPr>
+          <w:rFonts w:ascii="Consolas" w:eastAsia="Times New Roman" w:hAnsi="Consolas" w:cs="Times New Roman"/>
+          <w:color w:val="B5CEA8"/>
+          <w:sz w:val="21"/>
+          <w:szCs w:val="21"/>
+        </w:rPr>
+        <w:t>1</w:t>
+      </w:r>
+    </w:p>
+    <w:p>
+      <w:pPr>
+        <w:shd w:val="clear" w:color="auto" w:fill="1E1E1E"/>
+        <w:spacing w:after="0" w:line="285" w:lineRule="atLeast"/>
+        <w:rPr>
+          <w:rFonts w:ascii="Consolas" w:eastAsia="Times New Roman" w:hAnsi="Consolas" w:cs="Times New Roman"/>
+          <w:color w:val="D4D4D4"/>
+          <w:sz w:val="21"/>
+          <w:szCs w:val="21"/>
+        </w:rPr>
+      </w:pPr>
+      <w:r>
+        <w:rPr>
+          <w:rFonts w:ascii="Consolas" w:eastAsia="Times New Roman" w:hAnsi="Consolas" w:cs="Times New Roman"/>
+          <w:color w:val="D4D4D4"/>
+          <w:sz w:val="21"/>
+          <w:szCs w:val="21"/>
+        </w:rPr>
+        <w:t xml:space="preserve">    </w:t>
+      </w:r>
+      <w:proofErr w:type="gramStart"/>
+      <w:r>
+        <w:rPr>
+          <w:rFonts w:ascii="Consolas" w:eastAsia="Times New Roman" w:hAnsi="Consolas" w:cs="Times New Roman"/>
+          <w:color w:val="C586C0"/>
+          <w:sz w:val="21"/>
+          <w:szCs w:val="21"/>
+        </w:rPr>
+        <w:t>for</w:t>
+      </w:r>
+      <w:proofErr w:type="gramEnd"/>
+      <w:r>
+        <w:rPr>
+          <w:rFonts w:ascii="Consolas" w:eastAsia="Times New Roman" w:hAnsi="Consolas" w:cs="Times New Roman"/>
+          <w:color w:val="D4D4D4"/>
+          <w:sz w:val="21"/>
+          <w:szCs w:val="21"/>
+        </w:rPr>
+        <w:t xml:space="preserve"> </w:t>
+      </w:r>
+      <w:r>
+        <w:rPr>
+          <w:rFonts w:ascii="Consolas" w:eastAsia="Times New Roman" w:hAnsi="Consolas" w:cs="Times New Roman"/>
+          <w:color w:val="9CDCFE"/>
+          <w:sz w:val="21"/>
+          <w:szCs w:val="21"/>
+        </w:rPr>
+        <w:t>x</w:t>
+      </w:r>
+      <w:r>
+        <w:rPr>
+          <w:rFonts w:ascii="Consolas" w:eastAsia="Times New Roman" w:hAnsi="Consolas" w:cs="Times New Roman"/>
+          <w:color w:val="D4D4D4"/>
+          <w:sz w:val="21"/>
+          <w:szCs w:val="21"/>
+        </w:rPr>
+        <w:t xml:space="preserve"> </w:t>
+      </w:r>
+      <w:r>
+        <w:rPr>
+          <w:rFonts w:ascii="Consolas" w:eastAsia="Times New Roman" w:hAnsi="Consolas" w:cs="Times New Roman"/>
+          <w:color w:val="569CD6"/>
+          <w:sz w:val="21"/>
+          <w:szCs w:val="21"/>
+        </w:rPr>
+        <w:t>in</w:t>
+      </w:r>
+      <w:r>
+        <w:rPr>
+          <w:rFonts w:ascii="Consolas" w:eastAsia="Times New Roman" w:hAnsi="Consolas" w:cs="Times New Roman"/>
+          <w:color w:val="D4D4D4"/>
+          <w:sz w:val="21"/>
+          <w:szCs w:val="21"/>
+        </w:rPr>
+        <w:t xml:space="preserve"> </w:t>
+      </w:r>
+      <w:r>
+        <w:rPr>
+          <w:rFonts w:ascii="Consolas" w:eastAsia="Times New Roman" w:hAnsi="Consolas" w:cs="Times New Roman"/>
+          <w:color w:val="4EC9B0"/>
+          <w:sz w:val="21"/>
+          <w:szCs w:val="21"/>
+        </w:rPr>
+        <w:t>range</w:t>
+      </w:r>
+      <w:r>
+        <w:rPr>
+          <w:rFonts w:ascii="Consolas" w:eastAsia="Times New Roman" w:hAnsi="Consolas" w:cs="Times New Roman"/>
+          <w:color w:val="D4D4D4"/>
+          <w:sz w:val="21"/>
+          <w:szCs w:val="21"/>
+        </w:rPr>
+        <w:t>(</w:t>
+      </w:r>
+      <w:proofErr w:type="spellStart"/>
+      <w:r>
+        <w:rPr>
+          <w:rFonts w:ascii="Consolas" w:eastAsia="Times New Roman" w:hAnsi="Consolas" w:cs="Times New Roman"/>
+          <w:color w:val="9CDCFE"/>
+          <w:sz w:val="21"/>
+          <w:szCs w:val="21"/>
+        </w:rPr>
+        <w:t>testsNumber</w:t>
+      </w:r>
+      <w:proofErr w:type="spellEnd"/>
+      <w:r>
+        <w:rPr>
+          <w:rFonts w:ascii="Consolas" w:eastAsia="Times New Roman" w:hAnsi="Consolas" w:cs="Times New Roman"/>
+          <w:color w:val="D4D4D4"/>
+          <w:sz w:val="21"/>
+          <w:szCs w:val="21"/>
+        </w:rPr>
+        <w:t>):</w:t>
+      </w:r>
+    </w:p>
+    <w:p>
+      <w:pPr>
+        <w:shd w:val="clear" w:color="auto" w:fill="1E1E1E"/>
+        <w:spacing w:after="0" w:line="285" w:lineRule="atLeast"/>
+        <w:rPr>
+          <w:rFonts w:ascii="Consolas" w:eastAsia="Times New Roman" w:hAnsi="Consolas" w:cs="Times New Roman"/>
+          <w:color w:val="D4D4D4"/>
+          <w:sz w:val="21"/>
+          <w:szCs w:val="21"/>
+        </w:rPr>
+      </w:pPr>
+      <w:r>
+        <w:rPr>
+          <w:rFonts w:ascii="Consolas" w:eastAsia="Times New Roman" w:hAnsi="Consolas" w:cs="Times New Roman"/>
+          <w:color w:val="D4D4D4"/>
+          <w:sz w:val="21"/>
+          <w:szCs w:val="21"/>
+        </w:rPr>
+        <w:t xml:space="preserve">        </w:t>
+      </w:r>
+      <w:proofErr w:type="gramStart"/>
+      <w:r>
+        <w:rPr>
+          <w:rFonts w:ascii="Consolas" w:eastAsia="Times New Roman" w:hAnsi="Consolas" w:cs="Times New Roman"/>
+          <w:color w:val="9CDCFE"/>
+          <w:sz w:val="21"/>
+          <w:szCs w:val="21"/>
+        </w:rPr>
+        <w:t>rand</w:t>
+      </w:r>
+      <w:proofErr w:type="gramEnd"/>
+      <w:r>
+        <w:rPr>
+          <w:rFonts w:ascii="Consolas" w:eastAsia="Times New Roman" w:hAnsi="Consolas" w:cs="Times New Roman"/>
+          <w:color w:val="D4D4D4"/>
+          <w:sz w:val="21"/>
+          <w:szCs w:val="21"/>
+        </w:rPr>
+        <w:t xml:space="preserve"> = </w:t>
+      </w:r>
+      <w:proofErr w:type="spellStart"/>
+      <w:r>
+        <w:rPr>
+          <w:rFonts w:ascii="Consolas" w:eastAsia="Times New Roman" w:hAnsi="Consolas" w:cs="Times New Roman"/>
+          <w:color w:val="9CDCFE"/>
+          <w:sz w:val="21"/>
+          <w:szCs w:val="21"/>
+        </w:rPr>
+        <w:t>randint</w:t>
+      </w:r>
+      <w:proofErr w:type="spellEnd"/>
+      <w:r>
+        <w:rPr>
+          <w:rFonts w:ascii="Consolas" w:eastAsia="Times New Roman" w:hAnsi="Consolas" w:cs="Times New Roman"/>
+          <w:color w:val="D4D4D4"/>
+          <w:sz w:val="21"/>
+          <w:szCs w:val="21"/>
+        </w:rPr>
+        <w:t>(</w:t>
+      </w:r>
+      <w:r>
+        <w:rPr>
+          <w:rFonts w:ascii="Consolas" w:eastAsia="Times New Roman" w:hAnsi="Consolas" w:cs="Times New Roman"/>
+          <w:color w:val="B5CEA8"/>
+          <w:sz w:val="21"/>
+          <w:szCs w:val="21"/>
+        </w:rPr>
+        <w:t>1</w:t>
+      </w:r>
+      <w:r>
+        <w:rPr>
+          <w:rFonts w:ascii="Consolas" w:eastAsia="Times New Roman" w:hAnsi="Consolas" w:cs="Times New Roman"/>
+          <w:color w:val="D4D4D4"/>
+          <w:sz w:val="21"/>
+          <w:szCs w:val="21"/>
+        </w:rPr>
+        <w:t xml:space="preserve">, </w:t>
+      </w:r>
+      <w:r>
+        <w:rPr>
+          <w:rFonts w:ascii="Consolas" w:eastAsia="Times New Roman" w:hAnsi="Consolas" w:cs="Times New Roman"/>
+          <w:color w:val="9CDCFE"/>
+          <w:sz w:val="21"/>
+          <w:szCs w:val="21"/>
+        </w:rPr>
+        <w:t>n</w:t>
+      </w:r>
+      <w:r>
+        <w:rPr>
+          <w:rFonts w:ascii="Consolas" w:eastAsia="Times New Roman" w:hAnsi="Consolas" w:cs="Times New Roman"/>
+          <w:color w:val="D4D4D4"/>
+          <w:sz w:val="21"/>
+          <w:szCs w:val="21"/>
+        </w:rPr>
+        <w:t xml:space="preserve"> - </w:t>
+      </w:r>
+      <w:r>
+        <w:rPr>
+          <w:rFonts w:ascii="Consolas" w:eastAsia="Times New Roman" w:hAnsi="Consolas" w:cs="Times New Roman"/>
+          <w:color w:val="B5CEA8"/>
+          <w:sz w:val="21"/>
+          <w:szCs w:val="21"/>
+        </w:rPr>
+        <w:t>1</w:t>
+      </w:r>
+      <w:r>
+        <w:rPr>
+          <w:rFonts w:ascii="Consolas" w:eastAsia="Times New Roman" w:hAnsi="Consolas" w:cs="Times New Roman"/>
+          <w:color w:val="D4D4D4"/>
+          <w:sz w:val="21"/>
+          <w:szCs w:val="21"/>
+        </w:rPr>
+        <w:t>)</w:t>
+      </w:r>
+    </w:p>
+    <w:p>
+      <w:pPr>
+        <w:shd w:val="clear" w:color="auto" w:fill="1E1E1E"/>
+        <w:spacing w:after="0" w:line="285" w:lineRule="atLeast"/>
+        <w:rPr>
+          <w:rFonts w:ascii="Consolas" w:eastAsia="Times New Roman" w:hAnsi="Consolas" w:cs="Times New Roman"/>
+          <w:color w:val="D4D4D4"/>
+          <w:sz w:val="21"/>
+          <w:szCs w:val="21"/>
+        </w:rPr>
+      </w:pPr>
+      <w:r>
+        <w:rPr>
+          <w:rFonts w:ascii="Consolas" w:eastAsia="Times New Roman" w:hAnsi="Consolas" w:cs="Times New Roman"/>
+          <w:color w:val="D4D4D4"/>
+          <w:sz w:val="21"/>
+          <w:szCs w:val="21"/>
+        </w:rPr>
+        <w:t xml:space="preserve">        </w:t>
+      </w:r>
+      <w:proofErr w:type="gramStart"/>
+      <w:r>
+        <w:rPr>
+          <w:rFonts w:ascii="Consolas" w:eastAsia="Times New Roman" w:hAnsi="Consolas" w:cs="Times New Roman"/>
+          <w:color w:val="C586C0"/>
+          <w:sz w:val="21"/>
+          <w:szCs w:val="21"/>
+        </w:rPr>
+        <w:t>if</w:t>
+      </w:r>
+      <w:proofErr w:type="gramEnd"/>
+      <w:r>
+        <w:rPr>
+          <w:rFonts w:ascii="Consolas" w:eastAsia="Times New Roman" w:hAnsi="Consolas" w:cs="Times New Roman"/>
+          <w:color w:val="D4D4D4"/>
+          <w:sz w:val="21"/>
+          <w:szCs w:val="21"/>
+        </w:rPr>
+        <w:t xml:space="preserve"> </w:t>
+      </w:r>
+      <w:r>
+        <w:rPr>
+          <w:rFonts w:ascii="Consolas" w:eastAsia="Times New Roman" w:hAnsi="Consolas" w:cs="Times New Roman"/>
+          <w:color w:val="DCDCAA"/>
+          <w:sz w:val="21"/>
+          <w:szCs w:val="21"/>
+        </w:rPr>
+        <w:t>pow</w:t>
+      </w:r>
+      <w:r>
+        <w:rPr>
+          <w:rFonts w:ascii="Consolas" w:eastAsia="Times New Roman" w:hAnsi="Consolas" w:cs="Times New Roman"/>
+          <w:color w:val="D4D4D4"/>
+          <w:sz w:val="21"/>
+          <w:szCs w:val="21"/>
+        </w:rPr>
+        <w:t>(</w:t>
+      </w:r>
+      <w:r>
+        <w:rPr>
+          <w:rFonts w:ascii="Consolas" w:eastAsia="Times New Roman" w:hAnsi="Consolas" w:cs="Times New Roman"/>
+          <w:color w:val="9CDCFE"/>
+          <w:sz w:val="21"/>
+          <w:szCs w:val="21"/>
+        </w:rPr>
+        <w:t>rand</w:t>
+      </w:r>
+      <w:r>
+        <w:rPr>
+          <w:rFonts w:ascii="Consolas" w:eastAsia="Times New Roman" w:hAnsi="Consolas" w:cs="Times New Roman"/>
+          <w:color w:val="D4D4D4"/>
+          <w:sz w:val="21"/>
+          <w:szCs w:val="21"/>
+        </w:rPr>
+        <w:t xml:space="preserve">, </w:t>
+      </w:r>
+      <w:r>
+        <w:rPr>
+          <w:rFonts w:ascii="Consolas" w:eastAsia="Times New Roman" w:hAnsi="Consolas" w:cs="Times New Roman"/>
+          <w:color w:val="9CDCFE"/>
+          <w:sz w:val="21"/>
+          <w:szCs w:val="21"/>
+        </w:rPr>
+        <w:t>n</w:t>
+      </w:r>
+      <w:r>
+        <w:rPr>
+          <w:rFonts w:ascii="Consolas" w:eastAsia="Times New Roman" w:hAnsi="Consolas" w:cs="Times New Roman"/>
+          <w:color w:val="D4D4D4"/>
+          <w:sz w:val="21"/>
+          <w:szCs w:val="21"/>
+        </w:rPr>
+        <w:t>-</w:t>
+      </w:r>
+      <w:r>
+        <w:rPr>
+          <w:rFonts w:ascii="Consolas" w:eastAsia="Times New Roman" w:hAnsi="Consolas" w:cs="Times New Roman"/>
+          <w:color w:val="B5CEA8"/>
+          <w:sz w:val="21"/>
+          <w:szCs w:val="21"/>
+        </w:rPr>
+        <w:t>1</w:t>
+      </w:r>
+      <w:r>
+        <w:rPr>
+          <w:rFonts w:ascii="Consolas" w:eastAsia="Times New Roman" w:hAnsi="Consolas" w:cs="Times New Roman"/>
+          <w:color w:val="D4D4D4"/>
+          <w:sz w:val="21"/>
+          <w:szCs w:val="21"/>
+        </w:rPr>
+        <w:t xml:space="preserve">, </w:t>
+      </w:r>
+      <w:r>
+        <w:rPr>
+          <w:rFonts w:ascii="Consolas" w:eastAsia="Times New Roman" w:hAnsi="Consolas" w:cs="Times New Roman"/>
+          <w:color w:val="9CDCFE"/>
+          <w:sz w:val="21"/>
+          <w:szCs w:val="21"/>
+        </w:rPr>
+        <w:t>n</w:t>
+      </w:r>
+      <w:r>
+        <w:rPr>
+          <w:rFonts w:ascii="Consolas" w:eastAsia="Times New Roman" w:hAnsi="Consolas" w:cs="Times New Roman"/>
+          <w:color w:val="D4D4D4"/>
+          <w:sz w:val="21"/>
+          <w:szCs w:val="21"/>
+        </w:rPr>
+        <w:t xml:space="preserve">) != </w:t>
+      </w:r>
+      <w:r>
+        <w:rPr>
+          <w:rFonts w:ascii="Consolas" w:eastAsia="Times New Roman" w:hAnsi="Consolas" w:cs="Times New Roman"/>
+          <w:color w:val="B5CEA8"/>
+          <w:sz w:val="21"/>
+          <w:szCs w:val="21"/>
+        </w:rPr>
+        <w:t>1</w:t>
+      </w:r>
+      <w:r>
+        <w:rPr>
+          <w:rFonts w:ascii="Consolas" w:eastAsia="Times New Roman" w:hAnsi="Consolas" w:cs="Times New Roman"/>
+          <w:color w:val="D4D4D4"/>
+          <w:sz w:val="21"/>
+          <w:szCs w:val="21"/>
+        </w:rPr>
+        <w:t>:</w:t>
+      </w:r>
+    </w:p>
+    <w:p>
+      <w:pPr>
+        <w:shd w:val="clear" w:color="auto" w:fill="1E1E1E"/>
+        <w:spacing w:after="0" w:line="285" w:lineRule="atLeast"/>
+        <w:rPr>
+          <w:rFonts w:ascii="Consolas" w:eastAsia="Times New Roman" w:hAnsi="Consolas" w:cs="Times New Roman"/>
+          <w:color w:val="D4D4D4"/>
+          <w:sz w:val="21"/>
+          <w:szCs w:val="21"/>
+        </w:rPr>
+      </w:pPr>
+      <w:r>
+        <w:rPr>
+          <w:rFonts w:ascii="Consolas" w:eastAsia="Times New Roman" w:hAnsi="Consolas" w:cs="Times New Roman"/>
+          <w:color w:val="D4D4D4"/>
+          <w:sz w:val="21"/>
+          <w:szCs w:val="21"/>
+        </w:rPr>
+        <w:t xml:space="preserve">            </w:t>
+      </w:r>
+      <w:proofErr w:type="gramStart"/>
+      <w:r>
+        <w:rPr>
+          <w:rFonts w:ascii="Consolas" w:eastAsia="Times New Roman" w:hAnsi="Consolas" w:cs="Times New Roman"/>
+          <w:color w:val="C586C0"/>
+          <w:sz w:val="21"/>
+          <w:szCs w:val="21"/>
+        </w:rPr>
+        <w:t>return</w:t>
+      </w:r>
+      <w:proofErr w:type="gramEnd"/>
+      <w:r>
+        <w:rPr>
+          <w:rFonts w:ascii="Consolas" w:eastAsia="Times New Roman" w:hAnsi="Consolas" w:cs="Times New Roman"/>
+          <w:color w:val="D4D4D4"/>
+          <w:sz w:val="21"/>
+          <w:szCs w:val="21"/>
+        </w:rPr>
+        <w:t xml:space="preserve"> </w:t>
+      </w:r>
+      <w:r>
+        <w:rPr>
+          <w:rFonts w:ascii="Consolas" w:eastAsia="Times New Roman" w:hAnsi="Consolas" w:cs="Times New Roman"/>
+          <w:color w:val="569CD6"/>
+          <w:sz w:val="21"/>
+          <w:szCs w:val="21"/>
+        </w:rPr>
+        <w:t>False</w:t>
+      </w:r>
+    </w:p>
+    <w:p>
+      <w:pPr>
+        <w:shd w:val="clear" w:color="auto" w:fill="1E1E1E"/>
+        <w:spacing w:after="0" w:line="285" w:lineRule="atLeast"/>
+        <w:rPr>
+          <w:rFonts w:ascii="Consolas" w:eastAsia="Times New Roman" w:hAnsi="Consolas" w:cs="Times New Roman"/>
+          <w:color w:val="D4D4D4"/>
+          <w:sz w:val="21"/>
+          <w:szCs w:val="21"/>
+        </w:rPr>
+      </w:pPr>
+      <w:r>
+        <w:rPr>
+          <w:rFonts w:ascii="Consolas" w:eastAsia="Times New Roman" w:hAnsi="Consolas" w:cs="Times New Roman"/>
+          <w:color w:val="D4D4D4"/>
+          <w:sz w:val="21"/>
+          <w:szCs w:val="21"/>
+        </w:rPr>
+        <w:t xml:space="preserve">    </w:t>
+      </w:r>
+      <w:proofErr w:type="gramStart"/>
+      <w:r>
+        <w:rPr>
+          <w:rFonts w:ascii="Consolas" w:eastAsia="Times New Roman" w:hAnsi="Consolas" w:cs="Times New Roman"/>
+          <w:color w:val="C586C0"/>
+          <w:sz w:val="21"/>
+          <w:szCs w:val="21"/>
+        </w:rPr>
+        <w:t>return</w:t>
+      </w:r>
+      <w:proofErr w:type="gramEnd"/>
+      <w:r>
+        <w:rPr>
+          <w:rFonts w:ascii="Consolas" w:eastAsia="Times New Roman" w:hAnsi="Consolas" w:cs="Times New Roman"/>
+          <w:color w:val="D4D4D4"/>
+          <w:sz w:val="21"/>
+          <w:szCs w:val="21"/>
+        </w:rPr>
+        <w:t xml:space="preserve"> </w:t>
+      </w:r>
+      <w:r>
+        <w:rPr>
+          <w:rFonts w:ascii="Consolas" w:eastAsia="Times New Roman" w:hAnsi="Consolas" w:cs="Times New Roman"/>
+          <w:color w:val="569CD6"/>
+          <w:sz w:val="21"/>
+          <w:szCs w:val="21"/>
+        </w:rPr>
+        <w:t>True</w:t>
+      </w:r>
     </w:p>
     <w:sectPr>
       <w:pgSz w:w="12240" w:h="15840"/>
@@ -1594,6 +3884,56 @@
     </w:sectPr>
   </w:body>
 </w:document>
+</file>
+
+<file path=word/endnotes.xml><?xml version="1.0" encoding="utf-8"?>
+<w:endnotes xmlns:wpc="http://schemas.microsoft.com/office/word/2010/wordprocessingCanvas" xmlns:cx="http://schemas.microsoft.com/office/drawing/2014/chartex" xmlns:cx1="http://schemas.microsoft.com/office/drawing/2015/9/8/chartex" xmlns:mc="http://schemas.openxmlformats.org/markup-compatibility/2006" xmlns:o="urn:schemas-microsoft-com:office:office" xmlns:r="http://schemas.openxmlformats.org/officeDocument/2006/relationships" xmlns:m="http://schemas.openxmlformats.org/officeDocument/2006/math" xmlns:v="urn:schemas-microsoft-com:vml" xmlns:wp14="http://schemas.microsoft.com/office/word/2010/wordprocessingDrawing" xmlns:wp="http://schemas.openxmlformats.org/drawingml/2006/wordprocessingDrawing" xmlns:w10="urn:schemas-microsoft-com:office:word" xmlns:w="http://schemas.openxmlformats.org/wordprocessingml/2006/main" xmlns:w14="http://schemas.microsoft.com/office/word/2010/wordml" xmlns:w15="http://schemas.microsoft.com/office/word/2012/wordml" xmlns:w16se="http://schemas.microsoft.com/office/word/2015/wordml/symex" xmlns:wpg="http://schemas.microsoft.com/office/word/2010/wordprocessingGroup" xmlns:wpi="http://schemas.microsoft.com/office/word/2010/wordprocessingInk" xmlns:wne="http://schemas.microsoft.com/office/word/2006/wordml" xmlns:wps="http://schemas.microsoft.com/office/word/2010/wordprocessingShape" mc:Ignorable="w14 w15 w16se wp14">
+  <w:endnote w:type="separator" w:id="-1">
+    <w:p>
+      <w:pPr>
+        <w:spacing w:after="0" w:line="240" w:lineRule="auto"/>
+      </w:pPr>
+      <w:r>
+        <w:separator/>
+      </w:r>
+    </w:p>
+  </w:endnote>
+  <w:endnote w:type="continuationSeparator" w:id="0">
+    <w:p>
+      <w:pPr>
+        <w:spacing w:after="0" w:line="240" w:lineRule="auto"/>
+      </w:pPr>
+      <w:r>
+        <w:continuationSeparator/>
+      </w:r>
+    </w:p>
+  </w:endnote>
+</w:endnotes>
+</file>
+
+<file path=word/footnotes.xml><?xml version="1.0" encoding="utf-8"?>
+<w:footnotes xmlns:wpc="http://schemas.microsoft.com/office/word/2010/wordprocessingCanvas" xmlns:cx="http://schemas.microsoft.com/office/drawing/2014/chartex" xmlns:cx1="http://schemas.microsoft.com/office/drawing/2015/9/8/chartex" xmlns:mc="http://schemas.openxmlformats.org/markup-compatibility/2006" xmlns:o="urn:schemas-microsoft-com:office:office" xmlns:r="http://schemas.openxmlformats.org/officeDocument/2006/relationships" xmlns:m="http://schemas.openxmlformats.org/officeDocument/2006/math" xmlns:v="urn:schemas-microsoft-com:vml" xmlns:wp14="http://schemas.microsoft.com/office/word/2010/wordprocessingDrawing" xmlns:wp="http://schemas.openxmlformats.org/drawingml/2006/wordprocessingDrawing" xmlns:w10="urn:schemas-microsoft-com:office:word" xmlns:w="http://schemas.openxmlformats.org/wordprocessingml/2006/main" xmlns:w14="http://schemas.microsoft.com/office/word/2010/wordml" xmlns:w15="http://schemas.microsoft.com/office/word/2012/wordml" xmlns:w16se="http://schemas.microsoft.com/office/word/2015/wordml/symex" xmlns:wpg="http://schemas.microsoft.com/office/word/2010/wordprocessingGroup" xmlns:wpi="http://schemas.microsoft.com/office/word/2010/wordprocessingInk" xmlns:wne="http://schemas.microsoft.com/office/word/2006/wordml" xmlns:wps="http://schemas.microsoft.com/office/word/2010/wordprocessingShape" mc:Ignorable="w14 w15 w16se wp14">
+  <w:footnote w:type="separator" w:id="-1">
+    <w:p>
+      <w:pPr>
+        <w:spacing w:after="0" w:line="240" w:lineRule="auto"/>
+      </w:pPr>
+      <w:r>
+        <w:separator/>
+      </w:r>
+    </w:p>
+  </w:footnote>
+  <w:footnote w:type="continuationSeparator" w:id="0">
+    <w:p>
+      <w:pPr>
+        <w:spacing w:after="0" w:line="240" w:lineRule="auto"/>
+      </w:pPr>
+      <w:r>
+        <w:continuationSeparator/>
+      </w:r>
+    </w:p>
+  </w:footnote>
+</w:footnotes>
 </file>
 
 <file path=word/numbering.xml><?xml version="1.0" encoding="utf-8"?>
@@ -2745,6 +5085,50 @@
       <w:szCs w:val="24"/>
     </w:rPr>
   </w:style>
+  <w:style w:type="paragraph" w:styleId="Header">
+    <w:name w:val="header"/>
+    <w:basedOn w:val="Normal"/>
+    <w:link w:val="HeaderChar"/>
+    <w:uiPriority w:val="99"/>
+    <w:unhideWhenUsed/>
+    <w:rsid w:val="00F84777"/>
+    <w:pPr>
+      <w:tabs>
+        <w:tab w:val="center" w:pos="4680"/>
+        <w:tab w:val="right" w:pos="9360"/>
+      </w:tabs>
+      <w:spacing w:after="0" w:line="240" w:lineRule="auto"/>
+    </w:pPr>
+  </w:style>
+  <w:style w:type="character" w:customStyle="1" w:styleId="HeaderChar">
+    <w:name w:val="Header Char"/>
+    <w:basedOn w:val="DefaultParagraphFont"/>
+    <w:link w:val="Header"/>
+    <w:uiPriority w:val="99"/>
+    <w:rsid w:val="00F84777"/>
+  </w:style>
+  <w:style w:type="paragraph" w:styleId="Footer">
+    <w:name w:val="footer"/>
+    <w:basedOn w:val="Normal"/>
+    <w:link w:val="FooterChar"/>
+    <w:uiPriority w:val="99"/>
+    <w:unhideWhenUsed/>
+    <w:rsid w:val="00F84777"/>
+    <w:pPr>
+      <w:tabs>
+        <w:tab w:val="center" w:pos="4680"/>
+        <w:tab w:val="right" w:pos="9360"/>
+      </w:tabs>
+      <w:spacing w:after="0" w:line="240" w:lineRule="auto"/>
+    </w:pPr>
+  </w:style>
+  <w:style w:type="character" w:customStyle="1" w:styleId="FooterChar">
+    <w:name w:val="Footer Char"/>
+    <w:basedOn w:val="DefaultParagraphFont"/>
+    <w:link w:val="Footer"/>
+    <w:uiPriority w:val="99"/>
+    <w:rsid w:val="00F84777"/>
+  </w:style>
 </w:styles>
 </file>
 

</xml_diff>